<commit_message>
Update report for web cw
</commit_message>
<xml_diff>
--- a/Web Development/cw/Report.docx
+++ b/Web Development/cw/Report.docx
@@ -685,27 +685,7 @@
                                         <w:sz w:val="36"/>
                                         <w:szCs w:val="36"/>
                                       </w:rPr>
-                                      <w:t xml:space="preserve">report for coursework 1(rest </w:t>
-                                    </w:r>
-                                    <w:proofErr w:type="spellStart"/>
-                                    <w:r>
-                                      <w:rPr>
-                                        <w:smallCaps/>
-                                        <w:color w:val="44546A" w:themeColor="text2"/>
-                                        <w:sz w:val="36"/>
-                                        <w:szCs w:val="36"/>
-                                      </w:rPr>
-                                      <w:t>api</w:t>
-                                    </w:r>
-                                    <w:proofErr w:type="spellEnd"/>
-                                    <w:r>
-                                      <w:rPr>
-                                        <w:smallCaps/>
-                                        <w:color w:val="44546A" w:themeColor="text2"/>
-                                        <w:sz w:val="36"/>
-                                        <w:szCs w:val="36"/>
-                                      </w:rPr>
-                                      <w:t>)</w:t>
+                                      <w:t>report for coursework 1(rest api)</w:t>
                                     </w:r>
                                   </w:p>
                                 </w:sdtContent>
@@ -808,27 +788,7 @@
                                   <w:sz w:val="36"/>
                                   <w:szCs w:val="36"/>
                                 </w:rPr>
-                                <w:t xml:space="preserve">report for coursework 1(rest </w:t>
-                              </w:r>
-                              <w:proofErr w:type="spellStart"/>
-                              <w:r>
-                                <w:rPr>
-                                  <w:smallCaps/>
-                                  <w:color w:val="44546A" w:themeColor="text2"/>
-                                  <w:sz w:val="36"/>
-                                  <w:szCs w:val="36"/>
-                                </w:rPr>
-                                <w:t>api</w:t>
-                              </w:r>
-                              <w:proofErr w:type="spellEnd"/>
-                              <w:r>
-                                <w:rPr>
-                                  <w:smallCaps/>
-                                  <w:color w:val="44546A" w:themeColor="text2"/>
-                                  <w:sz w:val="36"/>
-                                  <w:szCs w:val="36"/>
-                                </w:rPr>
-                                <w:t>)</w:t>
+                                <w:t>report for coursework 1(rest api)</w:t>
                               </w:r>
                             </w:p>
                           </w:sdtContent>
@@ -1323,23 +1283,7 @@
           <w:sz w:val="24"/>
           <w:szCs w:val="24"/>
         </w:rPr>
-        <w:t xml:space="preserve">, running of the project, running of test case and code explanation of the required </w:t>
-      </w:r>
-      <w:proofErr w:type="spellStart"/>
-      <w:r>
-        <w:rPr>
-          <w:sz w:val="24"/>
-          <w:szCs w:val="24"/>
-        </w:rPr>
-        <w:t>api</w:t>
-      </w:r>
-      <w:proofErr w:type="spellEnd"/>
-      <w:r>
-        <w:rPr>
-          <w:sz w:val="24"/>
-          <w:szCs w:val="24"/>
-        </w:rPr>
-        <w:t xml:space="preserve"> endpoint.</w:t>
+        <w:t>, running of the project, running of test case and code explanation of the required api endpoint.</w:t>
       </w:r>
       <w:r>
         <w:rPr>
@@ -1353,23 +1297,7 @@
           <w:sz w:val="24"/>
           <w:szCs w:val="24"/>
         </w:rPr>
-        <w:t xml:space="preserve"> The second section will explain the code in the scripts, models design, serializer and the </w:t>
-      </w:r>
-      <w:proofErr w:type="spellStart"/>
-      <w:r>
-        <w:rPr>
-          <w:sz w:val="24"/>
-          <w:szCs w:val="24"/>
-        </w:rPr>
-        <w:t>api</w:t>
-      </w:r>
-      <w:proofErr w:type="spellEnd"/>
-      <w:r>
-        <w:rPr>
-          <w:sz w:val="24"/>
-          <w:szCs w:val="24"/>
-        </w:rPr>
-        <w:t xml:space="preserve"> code.</w:t>
+        <w:t xml:space="preserve"> The second section will explain the code in the scripts, models design, serializer and the api code.</w:t>
       </w:r>
     </w:p>
     <w:p>
@@ -1377,27 +1305,7 @@
         <w:pStyle w:val="Heading1"/>
       </w:pPr>
       <w:r>
-        <w:t>R</w:t>
-      </w:r>
-      <w:r>
-        <w:t xml:space="preserve">unning </w:t>
-      </w:r>
-      <w:r>
-        <w:t>O</w:t>
-      </w:r>
-      <w:r>
-        <w:t xml:space="preserve">f </w:t>
-      </w:r>
-      <w:proofErr w:type="gramStart"/>
-      <w:r>
-        <w:t>The</w:t>
-      </w:r>
-      <w:proofErr w:type="gramEnd"/>
-      <w:r>
-        <w:t xml:space="preserve"> P</w:t>
-      </w:r>
-      <w:r>
-        <w:t>rojects</w:t>
+        <w:t>Running Of The Projects</w:t>
       </w:r>
     </w:p>
     <w:p>
@@ -1405,15 +1313,7 @@
         <w:pStyle w:val="Heading2"/>
       </w:pPr>
       <w:r>
-        <w:t xml:space="preserve">Setting Up </w:t>
-      </w:r>
-      <w:proofErr w:type="gramStart"/>
-      <w:r>
-        <w:t>Of</w:t>
-      </w:r>
-      <w:proofErr w:type="gramEnd"/>
-      <w:r>
-        <w:t xml:space="preserve"> The Project</w:t>
+        <w:t>Setting Up Of The Project</w:t>
       </w:r>
     </w:p>
     <w:p>
@@ -1445,7 +1345,6 @@
           <w:szCs w:val="24"/>
         </w:rPr>
       </w:pPr>
-      <w:proofErr w:type="spellStart"/>
       <w:r>
         <w:rPr>
           <w:b/>
@@ -1453,9 +1352,8 @@
           <w:sz w:val="24"/>
           <w:szCs w:val="24"/>
         </w:rPr>
-        <w:t>py</w:t>
-      </w:r>
-      <w:proofErr w:type="spellEnd"/>
+        <w:t>py -m venv env_name</w:t>
+      </w:r>
       <w:r>
         <w:rPr>
           <w:b/>
@@ -1463,81 +1361,26 @@
           <w:sz w:val="24"/>
           <w:szCs w:val="24"/>
         </w:rPr>
-        <w:t xml:space="preserve"> -m </w:t>
-      </w:r>
-      <w:proofErr w:type="spellStart"/>
-      <w:r>
-        <w:rPr>
-          <w:b/>
-          <w:bCs/>
-          <w:sz w:val="24"/>
-          <w:szCs w:val="24"/>
-        </w:rPr>
-        <w:t>venv</w:t>
-      </w:r>
-      <w:proofErr w:type="spellEnd"/>
-      <w:r>
-        <w:rPr>
-          <w:b/>
-          <w:bCs/>
-          <w:sz w:val="24"/>
-          <w:szCs w:val="24"/>
-        </w:rPr>
         <w:t xml:space="preserve"> </w:t>
       </w:r>
-      <w:proofErr w:type="spellStart"/>
-      <w:r>
-        <w:rPr>
-          <w:b/>
-          <w:bCs/>
-          <w:sz w:val="24"/>
-          <w:szCs w:val="24"/>
-        </w:rPr>
-        <w:t>env_name</w:t>
-      </w:r>
-      <w:proofErr w:type="spellEnd"/>
-      <w:r>
-        <w:rPr>
-          <w:b/>
-          <w:bCs/>
-          <w:sz w:val="24"/>
-          <w:szCs w:val="24"/>
-        </w:rPr>
-        <w:t xml:space="preserve"> </w:t>
-      </w:r>
-      <w:r>
-        <w:rPr>
-          <w:sz w:val="24"/>
-          <w:szCs w:val="24"/>
-        </w:rPr>
-        <w:t xml:space="preserve">-&gt; Replace the </w:t>
-      </w:r>
-      <w:proofErr w:type="spellStart"/>
-      <w:r>
-        <w:rPr>
-          <w:sz w:val="24"/>
-          <w:szCs w:val="24"/>
-        </w:rPr>
-        <w:t>env_name</w:t>
-      </w:r>
-      <w:proofErr w:type="spellEnd"/>
-      <w:r>
-        <w:rPr>
-          <w:sz w:val="24"/>
-          <w:szCs w:val="24"/>
-        </w:rPr>
-        <w:t xml:space="preserve"> with the name you want.</w:t>
-      </w:r>
-    </w:p>
-    <w:p>
-      <w:pPr>
-        <w:rPr>
-          <w:sz w:val="24"/>
-          <w:szCs w:val="24"/>
-        </w:rPr>
-      </w:pPr>
-      <w:r>
-        <w:rPr>
+      <w:r>
+        <w:rPr>
+          <w:sz w:val="24"/>
+          <w:szCs w:val="24"/>
+        </w:rPr>
+        <w:t>-&gt; Replace the env_name with the name you want.</w:t>
+      </w:r>
+    </w:p>
+    <w:p>
+      <w:pPr>
+        <w:rPr>
+          <w:sz w:val="24"/>
+          <w:szCs w:val="24"/>
+        </w:rPr>
+      </w:pPr>
+      <w:r>
+        <w:rPr>
+          <w:noProof/>
           <w:sz w:val="24"/>
           <w:szCs w:val="24"/>
         </w:rPr>
@@ -1590,34 +1433,19 @@
           <w:sz w:val="24"/>
           <w:szCs w:val="24"/>
         </w:rPr>
-        <w:t xml:space="preserve">This will create </w:t>
-      </w:r>
-      <w:proofErr w:type="gramStart"/>
-      <w:r>
-        <w:rPr>
-          <w:sz w:val="24"/>
-          <w:szCs w:val="24"/>
-        </w:rPr>
-        <w:t>a</w:t>
-      </w:r>
-      <w:proofErr w:type="gramEnd"/>
-      <w:r>
-        <w:rPr>
-          <w:sz w:val="24"/>
-          <w:szCs w:val="24"/>
-        </w:rPr>
-        <w:t xml:space="preserve"> env folder in the directory.</w:t>
-      </w:r>
-    </w:p>
-    <w:p>
-      <w:pPr>
-        <w:rPr>
-          <w:sz w:val="24"/>
-          <w:szCs w:val="24"/>
-        </w:rPr>
-      </w:pPr>
-      <w:r>
-        <w:rPr>
+        <w:t>This will create a env folder in the directory.</w:t>
+      </w:r>
+    </w:p>
+    <w:p>
+      <w:pPr>
+        <w:rPr>
+          <w:sz w:val="24"/>
+          <w:szCs w:val="24"/>
+        </w:rPr>
+      </w:pPr>
+      <w:r>
+        <w:rPr>
+          <w:noProof/>
           <w:sz w:val="24"/>
           <w:szCs w:val="24"/>
         </w:rPr>
@@ -1675,7 +1503,6 @@
       <w:r>
         <w:t xml:space="preserve"> </w:t>
       </w:r>
-      <w:proofErr w:type="spellStart"/>
       <w:r>
         <w:rPr>
           <w:sz w:val="24"/>
@@ -1683,7 +1510,6 @@
         </w:rPr>
         <w:t>bioscience_env</w:t>
       </w:r>
-      <w:proofErr w:type="spellEnd"/>
       <w:r>
         <w:rPr>
           <w:sz w:val="24"/>
@@ -1746,23 +1572,7 @@
           <w:sz w:val="24"/>
           <w:szCs w:val="24"/>
         </w:rPr>
-        <w:t xml:space="preserve">-&gt; For </w:t>
-      </w:r>
-      <w:proofErr w:type="spellStart"/>
-      <w:r>
-        <w:rPr>
-          <w:sz w:val="24"/>
-          <w:szCs w:val="24"/>
-        </w:rPr>
-        <w:t>unix</w:t>
-      </w:r>
-      <w:proofErr w:type="spellEnd"/>
-      <w:r>
-        <w:rPr>
-          <w:sz w:val="24"/>
-          <w:szCs w:val="24"/>
-        </w:rPr>
-        <w:t xml:space="preserve"> system</w:t>
+        <w:t>-&gt; For unix system</w:t>
       </w:r>
     </w:p>
     <w:p>
@@ -1789,6 +1599,7 @@
       </w:pPr>
       <w:r>
         <w:rPr>
+          <w:noProof/>
           <w:sz w:val="24"/>
           <w:szCs w:val="24"/>
         </w:rPr>
@@ -1857,9 +1668,30 @@
           <w:sz w:val="24"/>
           <w:szCs w:val="24"/>
         </w:rPr>
-        <w:t>cd</w:t>
-      </w:r>
-      <w:proofErr w:type="gramStart"/>
+        <w:t>cd ..</w:t>
+      </w:r>
+      <w:r>
+        <w:rPr>
+          <w:sz w:val="24"/>
+          <w:szCs w:val="24"/>
+        </w:rPr>
+        <w:t xml:space="preserve"> for 2 time. After changing the </w:t>
+      </w:r>
+      <w:r>
+        <w:rPr>
+          <w:sz w:val="24"/>
+          <w:szCs w:val="24"/>
+        </w:rPr>
+        <w:t>working directory to the project folder, we can run the following command to install the dependencies.</w:t>
+      </w:r>
+    </w:p>
+    <w:p>
+      <w:pPr>
+        <w:rPr>
+          <w:sz w:val="24"/>
+          <w:szCs w:val="24"/>
+        </w:rPr>
+      </w:pPr>
       <w:r>
         <w:rPr>
           <w:b/>
@@ -1867,31 +1699,8 @@
           <w:sz w:val="24"/>
           <w:szCs w:val="24"/>
         </w:rPr>
-        <w:t xml:space="preserve"> ..</w:t>
-      </w:r>
-      <w:proofErr w:type="gramEnd"/>
-      <w:r>
-        <w:rPr>
-          <w:sz w:val="24"/>
-          <w:szCs w:val="24"/>
-        </w:rPr>
-        <w:t xml:space="preserve"> for 2 time. After changing the </w:t>
-      </w:r>
-      <w:r>
-        <w:rPr>
-          <w:sz w:val="24"/>
-          <w:szCs w:val="24"/>
-        </w:rPr>
-        <w:t>working directory to the project folder, we can run the following command to install the dependencies.</w:t>
-      </w:r>
-    </w:p>
-    <w:p>
-      <w:pPr>
-        <w:rPr>
-          <w:sz w:val="24"/>
-          <w:szCs w:val="24"/>
-        </w:rPr>
-      </w:pPr>
+        <w:t xml:space="preserve">pip install -r </w:t>
+      </w:r>
       <w:r>
         <w:rPr>
           <w:b/>
@@ -1899,7 +1708,7 @@
           <w:sz w:val="24"/>
           <w:szCs w:val="24"/>
         </w:rPr>
-        <w:t xml:space="preserve">pip install -r </w:t>
+        <w:t>.</w:t>
       </w:r>
       <w:r>
         <w:rPr>
@@ -1908,15 +1717,6 @@
           <w:sz w:val="24"/>
           <w:szCs w:val="24"/>
         </w:rPr>
-        <w:t>.</w:t>
-      </w:r>
-      <w:r>
-        <w:rPr>
-          <w:b/>
-          <w:bCs/>
-          <w:sz w:val="24"/>
-          <w:szCs w:val="24"/>
-        </w:rPr>
         <w:t>/requirements.txt</w:t>
       </w:r>
     </w:p>
@@ -1939,34 +1739,19 @@
           <w:sz w:val="24"/>
           <w:szCs w:val="24"/>
         </w:rPr>
-        <w:t xml:space="preserve">running the command </w:t>
-      </w:r>
-      <w:proofErr w:type="gramStart"/>
-      <w:r>
-        <w:rPr>
-          <w:sz w:val="24"/>
-          <w:szCs w:val="24"/>
-        </w:rPr>
-        <w:t>above</w:t>
-      </w:r>
-      <w:proofErr w:type="gramEnd"/>
-      <w:r>
-        <w:rPr>
-          <w:sz w:val="24"/>
-          <w:szCs w:val="24"/>
-        </w:rPr>
-        <w:t xml:space="preserve"> you should see this screen</w:t>
-      </w:r>
-    </w:p>
-    <w:p>
-      <w:pPr>
-        <w:rPr>
-          <w:sz w:val="24"/>
-          <w:szCs w:val="24"/>
-        </w:rPr>
-      </w:pPr>
-      <w:r>
-        <w:rPr>
+        <w:t>running the command above you should see this screen</w:t>
+      </w:r>
+    </w:p>
+    <w:p>
+      <w:pPr>
+        <w:rPr>
+          <w:sz w:val="24"/>
+          <w:szCs w:val="24"/>
+        </w:rPr>
+      </w:pPr>
+      <w:r>
+        <w:rPr>
+          <w:noProof/>
           <w:sz w:val="24"/>
           <w:szCs w:val="24"/>
         </w:rPr>
@@ -2028,15 +1813,7 @@
         <w:pStyle w:val="Heading2"/>
       </w:pPr>
       <w:r>
-        <w:t xml:space="preserve">Migration Of </w:t>
-      </w:r>
-      <w:proofErr w:type="gramStart"/>
-      <w:r>
-        <w:t>The</w:t>
-      </w:r>
-      <w:proofErr w:type="gramEnd"/>
-      <w:r>
-        <w:t xml:space="preserve"> Project</w:t>
+        <w:t>Migration Of The Project</w:t>
       </w:r>
     </w:p>
     <w:p>
@@ -2059,6 +1836,13 @@
           <w:szCs w:val="24"/>
         </w:rPr>
         <w:t>env activated), change directory into bioscience folder. After changing the directory to the folder, we can run the following command in the terminal to do a migration.</w:t>
+      </w:r>
+      <w:r>
+        <w:rPr>
+          <w:sz w:val="24"/>
+          <w:szCs w:val="24"/>
+        </w:rPr>
+        <w:t xml:space="preserve"> For the python command it depend on the system global variable which can be python3 py etc..</w:t>
       </w:r>
     </w:p>
     <w:p>
@@ -2106,34 +1890,19 @@
           <w:sz w:val="24"/>
           <w:szCs w:val="24"/>
         </w:rPr>
-        <w:t xml:space="preserve"> which is the </w:t>
-      </w:r>
-      <w:proofErr w:type="spellStart"/>
-      <w:r>
-        <w:rPr>
-          <w:sz w:val="24"/>
-          <w:szCs w:val="24"/>
-        </w:rPr>
-        <w:t>sqlite</w:t>
-      </w:r>
-      <w:proofErr w:type="spellEnd"/>
-      <w:r>
-        <w:rPr>
-          <w:sz w:val="24"/>
-          <w:szCs w:val="24"/>
-        </w:rPr>
-        <w:t>.</w:t>
-      </w:r>
-    </w:p>
-    <w:p>
-      <w:pPr>
-        <w:rPr>
-          <w:sz w:val="24"/>
-          <w:szCs w:val="24"/>
-        </w:rPr>
-      </w:pPr>
-      <w:r>
-        <w:rPr>
+        <w:t xml:space="preserve"> which is the sqlite.</w:t>
+      </w:r>
+    </w:p>
+    <w:p>
+      <w:pPr>
+        <w:rPr>
+          <w:sz w:val="24"/>
+          <w:szCs w:val="24"/>
+        </w:rPr>
+      </w:pPr>
+      <w:r>
+        <w:rPr>
+          <w:noProof/>
           <w:sz w:val="24"/>
           <w:szCs w:val="24"/>
         </w:rPr>
@@ -2232,23 +2001,15 @@
           <w:sz w:val="24"/>
           <w:szCs w:val="24"/>
         </w:rPr>
-        <w:t xml:space="preserve">It will take around 5 minutes if is on SSD and around 10 to 15 minutes for HDD for the scripts to execute finish. However, changing the database to </w:t>
-      </w:r>
-      <w:proofErr w:type="spellStart"/>
-      <w:r>
-        <w:rPr>
-          <w:sz w:val="24"/>
-          <w:szCs w:val="24"/>
-        </w:rPr>
-        <w:t>postgres</w:t>
-      </w:r>
-      <w:proofErr w:type="spellEnd"/>
-      <w:r>
-        <w:rPr>
-          <w:sz w:val="24"/>
-          <w:szCs w:val="24"/>
-        </w:rPr>
-        <w:t xml:space="preserve"> will improve the migration speed.</w:t>
+        <w:t xml:space="preserve">It will take around 5 minutes if is on SSD and around 10 to 15 minutes for HDD for the scripts to execute finish. However, changing the database to postgres will improve the </w:t>
+      </w:r>
+      <w:r>
+        <w:rPr>
+          <w:sz w:val="24"/>
+          <w:szCs w:val="24"/>
+        </w:rPr>
+        <w:lastRenderedPageBreak/>
+        <w:t>migration speed.</w:t>
       </w:r>
       <w:r>
         <w:rPr>
@@ -2267,10 +2028,10 @@
       </w:pPr>
       <w:r>
         <w:rPr>
-          <w:sz w:val="24"/>
-          <w:szCs w:val="24"/>
-        </w:rPr>
-        <w:lastRenderedPageBreak/>
+          <w:noProof/>
+          <w:sz w:val="24"/>
+          <w:szCs w:val="24"/>
+        </w:rPr>
         <w:drawing>
           <wp:inline distT="0" distB="0" distL="0" distR="0" wp14:anchorId="7A924DF1" wp14:editId="0253206B">
             <wp:extent cx="5731510" cy="698500"/>
@@ -2310,14 +2071,2491 @@
     </w:p>
     <w:p>
       <w:pPr>
-        <w:rPr>
-          <w:sz w:val="24"/>
-          <w:szCs w:val="24"/>
-        </w:rPr>
-      </w:pPr>
+        <w:pStyle w:val="Heading2"/>
+      </w:pPr>
+      <w:r>
+        <w:t>Running Of The Project</w:t>
+      </w:r>
+    </w:p>
+    <w:p>
+      <w:pPr>
+        <w:rPr>
+          <w:sz w:val="24"/>
+          <w:szCs w:val="24"/>
+        </w:rPr>
+      </w:pPr>
+      <w:r>
+        <w:rPr>
+          <w:sz w:val="24"/>
+          <w:szCs w:val="24"/>
+        </w:rPr>
+        <w:t>To start the project, simply just run the command below.</w:t>
+      </w:r>
+    </w:p>
+    <w:p>
+      <w:pPr>
+        <w:rPr>
+          <w:b/>
+          <w:bCs/>
+          <w:sz w:val="24"/>
+          <w:szCs w:val="24"/>
+        </w:rPr>
+      </w:pPr>
+      <w:r>
+        <w:rPr>
+          <w:b/>
+          <w:bCs/>
+          <w:sz w:val="24"/>
+          <w:szCs w:val="24"/>
+        </w:rPr>
+        <w:t>python manage.py runserver</w:t>
+      </w:r>
+    </w:p>
+    <w:p>
+      <w:pPr>
+        <w:rPr>
+          <w:sz w:val="24"/>
+          <w:szCs w:val="24"/>
+        </w:rPr>
+      </w:pPr>
+      <w:r>
+        <w:rPr>
+          <w:sz w:val="24"/>
+          <w:szCs w:val="24"/>
+        </w:rPr>
+        <w:t>Once the server started,</w:t>
+      </w:r>
+      <w:r>
+        <w:rPr>
+          <w:sz w:val="24"/>
+          <w:szCs w:val="24"/>
+        </w:rPr>
+        <w:t xml:space="preserve"> the list of api is as listed:</w:t>
+      </w:r>
+    </w:p>
+    <w:p>
+      <w:pPr>
+        <w:pStyle w:val="HTMLPreformatted"/>
+        <w:rPr>
+          <w:rFonts w:asciiTheme="minorHAnsi" w:hAnsiTheme="minorHAnsi" w:cstheme="minorHAnsi"/>
+          <w:color w:val="000000"/>
+          <w:sz w:val="24"/>
+          <w:szCs w:val="24"/>
+        </w:rPr>
+      </w:pPr>
+      <w:r>
+        <w:rPr>
+          <w:rFonts w:asciiTheme="minorHAnsi" w:hAnsiTheme="minorHAnsi" w:cstheme="minorHAnsi"/>
+          <w:b/>
+          <w:bCs/>
+          <w:sz w:val="24"/>
+          <w:szCs w:val="24"/>
+        </w:rPr>
+        <w:t xml:space="preserve">[POST] </w:t>
+      </w:r>
+      <w:hyperlink r:id="rId14" w:history="1">
+        <w:r>
+          <w:rPr>
+            <w:rStyle w:val="Hyperlink"/>
+            <w:rFonts w:asciiTheme="minorHAnsi" w:hAnsiTheme="minorHAnsi" w:cstheme="minorHAnsi"/>
+            <w:sz w:val="24"/>
+            <w:szCs w:val="24"/>
+          </w:rPr>
+          <w:t>http://</w:t>
+        </w:r>
+        <w:r>
+          <w:rPr>
+            <w:rStyle w:val="Hyperlink"/>
+            <w:rFonts w:asciiTheme="minorHAnsi" w:hAnsiTheme="minorHAnsi" w:cstheme="minorHAnsi"/>
+            <w:sz w:val="24"/>
+            <w:szCs w:val="24"/>
+          </w:rPr>
+          <w:t>localhost</w:t>
+        </w:r>
+        <w:r>
+          <w:rPr>
+            <w:rStyle w:val="Hyperlink"/>
+            <w:rFonts w:asciiTheme="minorHAnsi" w:hAnsiTheme="minorHAnsi" w:cstheme="minorHAnsi"/>
+            <w:sz w:val="24"/>
+            <w:szCs w:val="24"/>
+          </w:rPr>
+          <w:t>:8000/api/protein/</w:t>
+        </w:r>
+      </w:hyperlink>
+    </w:p>
+    <w:p>
+      <w:pPr>
+        <w:pStyle w:val="HTMLPreformatted"/>
+        <w:rPr>
+          <w:rFonts w:asciiTheme="minorHAnsi" w:hAnsiTheme="minorHAnsi" w:cstheme="minorHAnsi"/>
+          <w:color w:val="000000"/>
+          <w:sz w:val="24"/>
+          <w:szCs w:val="24"/>
+        </w:rPr>
+      </w:pPr>
+      <w:r>
+        <w:rPr>
+          <w:rFonts w:asciiTheme="minorHAnsi" w:hAnsiTheme="minorHAnsi" w:cstheme="minorHAnsi"/>
+          <w:color w:val="000000"/>
+          <w:sz w:val="24"/>
+          <w:szCs w:val="24"/>
+        </w:rPr>
+        <w:t xml:space="preserve">The structure to submit a new protein </w:t>
+      </w:r>
+      <w:r>
+        <w:rPr>
+          <w:rFonts w:asciiTheme="minorHAnsi" w:hAnsiTheme="minorHAnsi" w:cstheme="minorHAnsi"/>
+          <w:color w:val="000000"/>
+          <w:sz w:val="24"/>
+          <w:szCs w:val="24"/>
+        </w:rPr>
+        <w:t>must</w:t>
+      </w:r>
+      <w:r>
+        <w:rPr>
+          <w:rFonts w:asciiTheme="minorHAnsi" w:hAnsiTheme="minorHAnsi" w:cstheme="minorHAnsi"/>
+          <w:color w:val="000000"/>
+          <w:sz w:val="24"/>
+          <w:szCs w:val="24"/>
+        </w:rPr>
+        <w:t xml:space="preserve"> be in this </w:t>
+      </w:r>
+      <w:r>
+        <w:rPr>
+          <w:rFonts w:asciiTheme="minorHAnsi" w:hAnsiTheme="minorHAnsi" w:cstheme="minorHAnsi"/>
+          <w:color w:val="000000"/>
+          <w:sz w:val="24"/>
+          <w:szCs w:val="24"/>
+        </w:rPr>
+        <w:t>format</w:t>
+      </w:r>
+    </w:p>
+    <w:p>
+      <w:pPr>
+        <w:pStyle w:val="HTMLPreformatted"/>
+        <w:rPr>
+          <w:rFonts w:asciiTheme="minorHAnsi" w:hAnsiTheme="minorHAnsi" w:cstheme="minorHAnsi"/>
+          <w:color w:val="000000"/>
+          <w:sz w:val="24"/>
+          <w:szCs w:val="24"/>
+        </w:rPr>
+      </w:pPr>
+      <w:r>
+        <w:rPr>
+          <w:rFonts w:asciiTheme="minorHAnsi" w:hAnsiTheme="minorHAnsi" w:cstheme="minorHAnsi"/>
+          <w:color w:val="000000"/>
+          <w:sz w:val="24"/>
+          <w:szCs w:val="24"/>
+        </w:rPr>
+        <w:t>{</w:t>
+      </w:r>
+    </w:p>
+    <w:p>
+      <w:pPr>
+        <w:pStyle w:val="HTMLPreformatted"/>
+        <w:rPr>
+          <w:rFonts w:asciiTheme="minorHAnsi" w:hAnsiTheme="minorHAnsi" w:cstheme="minorHAnsi"/>
+          <w:color w:val="000000"/>
+          <w:sz w:val="24"/>
+          <w:szCs w:val="24"/>
+        </w:rPr>
+      </w:pPr>
+      <w:r>
+        <w:rPr>
+          <w:rFonts w:asciiTheme="minorHAnsi" w:hAnsiTheme="minorHAnsi" w:cstheme="minorHAnsi"/>
+          <w:color w:val="000000"/>
+          <w:sz w:val="24"/>
+          <w:szCs w:val="24"/>
+        </w:rPr>
+        <w:t xml:space="preserve">    "protein_id": "",</w:t>
+      </w:r>
+    </w:p>
+    <w:p>
+      <w:pPr>
+        <w:pStyle w:val="HTMLPreformatted"/>
+        <w:rPr>
+          <w:rFonts w:asciiTheme="minorHAnsi" w:hAnsiTheme="minorHAnsi" w:cstheme="minorHAnsi"/>
+          <w:color w:val="000000"/>
+          <w:sz w:val="24"/>
+          <w:szCs w:val="24"/>
+        </w:rPr>
+      </w:pPr>
+      <w:r>
+        <w:rPr>
+          <w:rFonts w:asciiTheme="minorHAnsi" w:hAnsiTheme="minorHAnsi" w:cstheme="minorHAnsi"/>
+          <w:color w:val="000000"/>
+          <w:sz w:val="24"/>
+          <w:szCs w:val="24"/>
+        </w:rPr>
+        <w:t xml:space="preserve">    "sequence": "",</w:t>
+      </w:r>
+    </w:p>
+    <w:p>
+      <w:pPr>
+        <w:pStyle w:val="HTMLPreformatted"/>
+        <w:rPr>
+          <w:rFonts w:asciiTheme="minorHAnsi" w:hAnsiTheme="minorHAnsi" w:cstheme="minorHAnsi"/>
+          <w:color w:val="000000"/>
+          <w:sz w:val="24"/>
+          <w:szCs w:val="24"/>
+        </w:rPr>
+      </w:pPr>
+      <w:r>
+        <w:rPr>
+          <w:rFonts w:asciiTheme="minorHAnsi" w:hAnsiTheme="minorHAnsi" w:cstheme="minorHAnsi"/>
+          <w:color w:val="000000"/>
+          <w:sz w:val="24"/>
+          <w:szCs w:val="24"/>
+        </w:rPr>
+        <w:t xml:space="preserve">    "taxonomy": {</w:t>
+      </w:r>
+    </w:p>
+    <w:p>
+      <w:pPr>
+        <w:pStyle w:val="HTMLPreformatted"/>
+        <w:rPr>
+          <w:rFonts w:asciiTheme="minorHAnsi" w:hAnsiTheme="minorHAnsi" w:cstheme="minorHAnsi"/>
+          <w:color w:val="000000"/>
+          <w:sz w:val="24"/>
+          <w:szCs w:val="24"/>
+        </w:rPr>
+      </w:pPr>
+      <w:r>
+        <w:rPr>
+          <w:rFonts w:asciiTheme="minorHAnsi" w:hAnsiTheme="minorHAnsi" w:cstheme="minorHAnsi"/>
+          <w:color w:val="000000"/>
+          <w:sz w:val="24"/>
+          <w:szCs w:val="24"/>
+        </w:rPr>
+        <w:t xml:space="preserve">        "taxa_id": null,</w:t>
+      </w:r>
+    </w:p>
+    <w:p>
+      <w:pPr>
+        <w:pStyle w:val="HTMLPreformatted"/>
+        <w:rPr>
+          <w:rFonts w:asciiTheme="minorHAnsi" w:hAnsiTheme="minorHAnsi" w:cstheme="minorHAnsi"/>
+          <w:color w:val="000000"/>
+          <w:sz w:val="24"/>
+          <w:szCs w:val="24"/>
+        </w:rPr>
+      </w:pPr>
+      <w:r>
+        <w:rPr>
+          <w:rFonts w:asciiTheme="minorHAnsi" w:hAnsiTheme="minorHAnsi" w:cstheme="minorHAnsi"/>
+          <w:color w:val="000000"/>
+          <w:sz w:val="24"/>
+          <w:szCs w:val="24"/>
+        </w:rPr>
+        <w:t xml:space="preserve">        "clade": "",</w:t>
+      </w:r>
+    </w:p>
+    <w:p>
+      <w:pPr>
+        <w:pStyle w:val="HTMLPreformatted"/>
+        <w:rPr>
+          <w:rFonts w:asciiTheme="minorHAnsi" w:hAnsiTheme="minorHAnsi" w:cstheme="minorHAnsi"/>
+          <w:color w:val="000000"/>
+          <w:sz w:val="24"/>
+          <w:szCs w:val="24"/>
+        </w:rPr>
+      </w:pPr>
+      <w:r>
+        <w:rPr>
+          <w:rFonts w:asciiTheme="minorHAnsi" w:hAnsiTheme="minorHAnsi" w:cstheme="minorHAnsi"/>
+          <w:color w:val="000000"/>
+          <w:sz w:val="24"/>
+          <w:szCs w:val="24"/>
+        </w:rPr>
+        <w:t xml:space="preserve">        "genus": "",</w:t>
+      </w:r>
+    </w:p>
+    <w:p>
+      <w:pPr>
+        <w:pStyle w:val="HTMLPreformatted"/>
+        <w:rPr>
+          <w:rFonts w:asciiTheme="minorHAnsi" w:hAnsiTheme="minorHAnsi" w:cstheme="minorHAnsi"/>
+          <w:color w:val="000000"/>
+          <w:sz w:val="24"/>
+          <w:szCs w:val="24"/>
+        </w:rPr>
+      </w:pPr>
+      <w:r>
+        <w:rPr>
+          <w:rFonts w:asciiTheme="minorHAnsi" w:hAnsiTheme="minorHAnsi" w:cstheme="minorHAnsi"/>
+          <w:color w:val="000000"/>
+          <w:sz w:val="24"/>
+          <w:szCs w:val="24"/>
+        </w:rPr>
+        <w:t xml:space="preserve">        "species": ""</w:t>
+      </w:r>
+    </w:p>
+    <w:p>
+      <w:pPr>
+        <w:pStyle w:val="HTMLPreformatted"/>
+        <w:rPr>
+          <w:rFonts w:asciiTheme="minorHAnsi" w:hAnsiTheme="minorHAnsi" w:cstheme="minorHAnsi"/>
+          <w:color w:val="000000"/>
+          <w:sz w:val="24"/>
+          <w:szCs w:val="24"/>
+        </w:rPr>
+      </w:pPr>
+      <w:r>
+        <w:rPr>
+          <w:rFonts w:asciiTheme="minorHAnsi" w:hAnsiTheme="minorHAnsi" w:cstheme="minorHAnsi"/>
+          <w:color w:val="000000"/>
+          <w:sz w:val="24"/>
+          <w:szCs w:val="24"/>
+        </w:rPr>
+        <w:t xml:space="preserve">    },</w:t>
+      </w:r>
+    </w:p>
+    <w:p>
+      <w:pPr>
+        <w:pStyle w:val="HTMLPreformatted"/>
+        <w:rPr>
+          <w:rFonts w:asciiTheme="minorHAnsi" w:hAnsiTheme="minorHAnsi" w:cstheme="minorHAnsi"/>
+          <w:color w:val="000000"/>
+          <w:sz w:val="24"/>
+          <w:szCs w:val="24"/>
+        </w:rPr>
+      </w:pPr>
+      <w:r>
+        <w:rPr>
+          <w:rFonts w:asciiTheme="minorHAnsi" w:hAnsiTheme="minorHAnsi" w:cstheme="minorHAnsi"/>
+          <w:color w:val="000000"/>
+          <w:sz w:val="24"/>
+          <w:szCs w:val="24"/>
+        </w:rPr>
+        <w:t xml:space="preserve">    "length": null,</w:t>
+      </w:r>
+    </w:p>
+    <w:p>
+      <w:pPr>
+        <w:pStyle w:val="HTMLPreformatted"/>
+        <w:rPr>
+          <w:rFonts w:asciiTheme="minorHAnsi" w:hAnsiTheme="minorHAnsi" w:cstheme="minorHAnsi"/>
+          <w:color w:val="000000"/>
+          <w:sz w:val="24"/>
+          <w:szCs w:val="24"/>
+        </w:rPr>
+      </w:pPr>
+      <w:r>
+        <w:rPr>
+          <w:rFonts w:asciiTheme="minorHAnsi" w:hAnsiTheme="minorHAnsi" w:cstheme="minorHAnsi"/>
+          <w:color w:val="000000"/>
+          <w:sz w:val="24"/>
+          <w:szCs w:val="24"/>
+        </w:rPr>
+        <w:t xml:space="preserve">    "domains": []</w:t>
+      </w:r>
+    </w:p>
+    <w:p>
+      <w:pPr>
+        <w:pStyle w:val="HTMLPreformatted"/>
+        <w:rPr>
+          <w:rFonts w:asciiTheme="minorHAnsi" w:hAnsiTheme="minorHAnsi" w:cstheme="minorHAnsi"/>
+          <w:color w:val="000000"/>
+          <w:sz w:val="24"/>
+          <w:szCs w:val="24"/>
+        </w:rPr>
+      </w:pPr>
+      <w:r>
+        <w:rPr>
+          <w:rFonts w:asciiTheme="minorHAnsi" w:hAnsiTheme="minorHAnsi" w:cstheme="minorHAnsi"/>
+          <w:color w:val="000000"/>
+          <w:sz w:val="24"/>
+          <w:szCs w:val="24"/>
+        </w:rPr>
+        <w:t>}</w:t>
+      </w:r>
+    </w:p>
+    <w:p>
+      <w:pPr>
+        <w:pStyle w:val="HTMLPreformatted"/>
+        <w:rPr>
+          <w:rFonts w:asciiTheme="minorHAnsi" w:hAnsiTheme="minorHAnsi" w:cstheme="minorHAnsi"/>
+          <w:b/>
+          <w:bCs/>
+          <w:color w:val="000000"/>
+          <w:sz w:val="24"/>
+          <w:szCs w:val="24"/>
+        </w:rPr>
+      </w:pPr>
+      <w:r>
+        <w:rPr>
+          <w:rFonts w:asciiTheme="minorHAnsi" w:hAnsiTheme="minorHAnsi" w:cstheme="minorHAnsi"/>
+          <w:b/>
+          <w:bCs/>
+          <w:color w:val="000000"/>
+          <w:sz w:val="24"/>
+          <w:szCs w:val="24"/>
+        </w:rPr>
+        <w:t>Example:</w:t>
+      </w:r>
+    </w:p>
+    <w:p>
+      <w:pPr>
+        <w:pStyle w:val="HTMLPreformatted"/>
+        <w:rPr>
+          <w:rFonts w:asciiTheme="minorHAnsi" w:hAnsiTheme="minorHAnsi" w:cstheme="minorHAnsi"/>
+          <w:color w:val="000000"/>
+          <w:sz w:val="24"/>
+          <w:szCs w:val="24"/>
+        </w:rPr>
+      </w:pPr>
+      <w:r>
+        <w:rPr>
+          <w:rFonts w:asciiTheme="minorHAnsi" w:hAnsiTheme="minorHAnsi" w:cstheme="minorHAnsi"/>
+          <w:color w:val="000000"/>
+          <w:sz w:val="24"/>
+          <w:szCs w:val="24"/>
+        </w:rPr>
+        <w:t>{</w:t>
+      </w:r>
+    </w:p>
+    <w:p>
+      <w:pPr>
+        <w:pStyle w:val="HTMLPreformatted"/>
+        <w:rPr>
+          <w:rFonts w:asciiTheme="minorHAnsi" w:hAnsiTheme="minorHAnsi" w:cstheme="minorHAnsi"/>
+          <w:color w:val="000000"/>
+          <w:sz w:val="24"/>
+          <w:szCs w:val="24"/>
+        </w:rPr>
+      </w:pPr>
+      <w:r>
+        <w:rPr>
+          <w:rFonts w:asciiTheme="minorHAnsi" w:hAnsiTheme="minorHAnsi" w:cstheme="minorHAnsi"/>
+          <w:color w:val="000000"/>
+          <w:sz w:val="24"/>
+          <w:szCs w:val="24"/>
+        </w:rPr>
+        <w:t xml:space="preserve">    "protein_id": "A0A016S8J7-duplicate",</w:t>
+      </w:r>
+    </w:p>
+    <w:p>
+      <w:pPr>
+        <w:pStyle w:val="HTMLPreformatted"/>
+        <w:rPr>
+          <w:rFonts w:asciiTheme="minorHAnsi" w:hAnsiTheme="minorHAnsi" w:cstheme="minorHAnsi"/>
+          <w:color w:val="000000"/>
+          <w:sz w:val="24"/>
+          <w:szCs w:val="24"/>
+        </w:rPr>
+      </w:pPr>
+      <w:r>
+        <w:rPr>
+          <w:rFonts w:asciiTheme="minorHAnsi" w:hAnsiTheme="minorHAnsi" w:cstheme="minorHAnsi"/>
+          <w:color w:val="000000"/>
+          <w:sz w:val="24"/>
+          <w:szCs w:val="24"/>
+        </w:rPr>
+        <w:t xml:space="preserve">    "sequence": "MVIGVGFLLVLFSSSVLGILNAGVQLRIEELFDTPGHTNNWAVLVCTSRFWFNYRHVSNVLALYHTVKRLGIPDSNIILMLAEDVPCNPRNPRPEAAVLSA",</w:t>
+      </w:r>
+    </w:p>
+    <w:p>
+      <w:pPr>
+        <w:pStyle w:val="HTMLPreformatted"/>
+        <w:rPr>
+          <w:rFonts w:asciiTheme="minorHAnsi" w:hAnsiTheme="minorHAnsi" w:cstheme="minorHAnsi"/>
+          <w:color w:val="000000"/>
+          <w:sz w:val="24"/>
+          <w:szCs w:val="24"/>
+        </w:rPr>
+      </w:pPr>
+      <w:r>
+        <w:rPr>
+          <w:rFonts w:asciiTheme="minorHAnsi" w:hAnsiTheme="minorHAnsi" w:cstheme="minorHAnsi"/>
+          <w:color w:val="000000"/>
+          <w:sz w:val="24"/>
+          <w:szCs w:val="24"/>
+        </w:rPr>
+        <w:t xml:space="preserve">    "taxonomy": {</w:t>
+      </w:r>
+    </w:p>
+    <w:p>
+      <w:pPr>
+        <w:pStyle w:val="HTMLPreformatted"/>
+        <w:rPr>
+          <w:rFonts w:asciiTheme="minorHAnsi" w:hAnsiTheme="minorHAnsi" w:cstheme="minorHAnsi"/>
+          <w:color w:val="000000"/>
+          <w:sz w:val="24"/>
+          <w:szCs w:val="24"/>
+        </w:rPr>
+      </w:pPr>
+      <w:r>
+        <w:rPr>
+          <w:rFonts w:asciiTheme="minorHAnsi" w:hAnsiTheme="minorHAnsi" w:cstheme="minorHAnsi"/>
+          <w:color w:val="000000"/>
+          <w:sz w:val="24"/>
+          <w:szCs w:val="24"/>
+        </w:rPr>
+        <w:t xml:space="preserve">        "taxa_id": 53326,</w:t>
+      </w:r>
+    </w:p>
+    <w:p>
+      <w:pPr>
+        <w:pStyle w:val="HTMLPreformatted"/>
+        <w:rPr>
+          <w:rFonts w:asciiTheme="minorHAnsi" w:hAnsiTheme="minorHAnsi" w:cstheme="minorHAnsi"/>
+          <w:color w:val="000000"/>
+          <w:sz w:val="24"/>
+          <w:szCs w:val="24"/>
+        </w:rPr>
+      </w:pPr>
+      <w:r>
+        <w:rPr>
+          <w:rFonts w:asciiTheme="minorHAnsi" w:hAnsiTheme="minorHAnsi" w:cstheme="minorHAnsi"/>
+          <w:color w:val="000000"/>
+          <w:sz w:val="24"/>
+          <w:szCs w:val="24"/>
+        </w:rPr>
+        <w:t xml:space="preserve">        "clade": "E",</w:t>
+      </w:r>
+    </w:p>
+    <w:p>
+      <w:pPr>
+        <w:pStyle w:val="HTMLPreformatted"/>
+        <w:rPr>
+          <w:rFonts w:asciiTheme="minorHAnsi" w:hAnsiTheme="minorHAnsi" w:cstheme="minorHAnsi"/>
+          <w:color w:val="000000"/>
+          <w:sz w:val="24"/>
+          <w:szCs w:val="24"/>
+        </w:rPr>
+      </w:pPr>
+      <w:r>
+        <w:rPr>
+          <w:rFonts w:asciiTheme="minorHAnsi" w:hAnsiTheme="minorHAnsi" w:cstheme="minorHAnsi"/>
+          <w:color w:val="000000"/>
+          <w:sz w:val="24"/>
+          <w:szCs w:val="24"/>
+        </w:rPr>
+        <w:t xml:space="preserve">        "genus": "Ancylostoma",</w:t>
+      </w:r>
+    </w:p>
+    <w:p>
+      <w:pPr>
+        <w:pStyle w:val="HTMLPreformatted"/>
+        <w:rPr>
+          <w:rFonts w:asciiTheme="minorHAnsi" w:hAnsiTheme="minorHAnsi" w:cstheme="minorHAnsi"/>
+          <w:color w:val="000000"/>
+          <w:sz w:val="24"/>
+          <w:szCs w:val="24"/>
+        </w:rPr>
+      </w:pPr>
+      <w:r>
+        <w:rPr>
+          <w:rFonts w:asciiTheme="minorHAnsi" w:hAnsiTheme="minorHAnsi" w:cstheme="minorHAnsi"/>
+          <w:color w:val="000000"/>
+          <w:sz w:val="24"/>
+          <w:szCs w:val="24"/>
+        </w:rPr>
+        <w:t xml:space="preserve">        "species": "ceylanicum"</w:t>
+      </w:r>
+    </w:p>
+    <w:p>
+      <w:pPr>
+        <w:pStyle w:val="HTMLPreformatted"/>
+        <w:rPr>
+          <w:rFonts w:asciiTheme="minorHAnsi" w:hAnsiTheme="minorHAnsi" w:cstheme="minorHAnsi"/>
+          <w:color w:val="000000"/>
+          <w:sz w:val="24"/>
+          <w:szCs w:val="24"/>
+        </w:rPr>
+      </w:pPr>
+      <w:r>
+        <w:rPr>
+          <w:rFonts w:asciiTheme="minorHAnsi" w:hAnsiTheme="minorHAnsi" w:cstheme="minorHAnsi"/>
+          <w:color w:val="000000"/>
+          <w:sz w:val="24"/>
+          <w:szCs w:val="24"/>
+        </w:rPr>
+        <w:t xml:space="preserve">    },</w:t>
+      </w:r>
+    </w:p>
+    <w:p>
+      <w:pPr>
+        <w:pStyle w:val="HTMLPreformatted"/>
+        <w:rPr>
+          <w:rFonts w:asciiTheme="minorHAnsi" w:hAnsiTheme="minorHAnsi" w:cstheme="minorHAnsi"/>
+          <w:color w:val="000000"/>
+          <w:sz w:val="24"/>
+          <w:szCs w:val="24"/>
+        </w:rPr>
+      </w:pPr>
+      <w:r>
+        <w:rPr>
+          <w:rFonts w:asciiTheme="minorHAnsi" w:hAnsiTheme="minorHAnsi" w:cstheme="minorHAnsi"/>
+          <w:color w:val="000000"/>
+          <w:sz w:val="24"/>
+          <w:szCs w:val="24"/>
+        </w:rPr>
+        <w:t xml:space="preserve">    "length": 101,</w:t>
+      </w:r>
+    </w:p>
+    <w:p>
+      <w:pPr>
+        <w:pStyle w:val="HTMLPreformatted"/>
+        <w:rPr>
+          <w:rFonts w:asciiTheme="minorHAnsi" w:hAnsiTheme="minorHAnsi" w:cstheme="minorHAnsi"/>
+          <w:color w:val="000000"/>
+          <w:sz w:val="24"/>
+          <w:szCs w:val="24"/>
+        </w:rPr>
+      </w:pPr>
+      <w:r>
+        <w:rPr>
+          <w:rFonts w:asciiTheme="minorHAnsi" w:hAnsiTheme="minorHAnsi" w:cstheme="minorHAnsi"/>
+          <w:color w:val="000000"/>
+          <w:sz w:val="24"/>
+          <w:szCs w:val="24"/>
+        </w:rPr>
+        <w:t xml:space="preserve">    "domains": [</w:t>
+      </w:r>
+    </w:p>
+    <w:p>
+      <w:pPr>
+        <w:pStyle w:val="HTMLPreformatted"/>
+        <w:rPr>
+          <w:rFonts w:asciiTheme="minorHAnsi" w:hAnsiTheme="minorHAnsi" w:cstheme="minorHAnsi"/>
+          <w:color w:val="000000"/>
+          <w:sz w:val="24"/>
+          <w:szCs w:val="24"/>
+        </w:rPr>
+      </w:pPr>
+      <w:r>
+        <w:rPr>
+          <w:rFonts w:asciiTheme="minorHAnsi" w:hAnsiTheme="minorHAnsi" w:cstheme="minorHAnsi"/>
+          <w:color w:val="000000"/>
+          <w:sz w:val="24"/>
+          <w:szCs w:val="24"/>
+        </w:rPr>
+        <w:t xml:space="preserve">        {</w:t>
+      </w:r>
+    </w:p>
+    <w:p>
+      <w:pPr>
+        <w:pStyle w:val="HTMLPreformatted"/>
+        <w:rPr>
+          <w:rFonts w:asciiTheme="minorHAnsi" w:hAnsiTheme="minorHAnsi" w:cstheme="minorHAnsi"/>
+          <w:color w:val="000000"/>
+          <w:sz w:val="24"/>
+          <w:szCs w:val="24"/>
+        </w:rPr>
+      </w:pPr>
+      <w:r>
+        <w:rPr>
+          <w:rFonts w:asciiTheme="minorHAnsi" w:hAnsiTheme="minorHAnsi" w:cstheme="minorHAnsi"/>
+          <w:color w:val="000000"/>
+          <w:sz w:val="24"/>
+          <w:szCs w:val="24"/>
+        </w:rPr>
+        <w:t xml:space="preserve">            "pfam_id": {</w:t>
+      </w:r>
+    </w:p>
+    <w:p>
+      <w:pPr>
+        <w:pStyle w:val="HTMLPreformatted"/>
+        <w:rPr>
+          <w:rFonts w:asciiTheme="minorHAnsi" w:hAnsiTheme="minorHAnsi" w:cstheme="minorHAnsi"/>
+          <w:color w:val="000000"/>
+          <w:sz w:val="24"/>
+          <w:szCs w:val="24"/>
+        </w:rPr>
+      </w:pPr>
+      <w:r>
+        <w:rPr>
+          <w:rFonts w:asciiTheme="minorHAnsi" w:hAnsiTheme="minorHAnsi" w:cstheme="minorHAnsi"/>
+          <w:color w:val="000000"/>
+          <w:sz w:val="24"/>
+          <w:szCs w:val="24"/>
+        </w:rPr>
+        <w:t xml:space="preserve">                "domain_id": "PF01650",</w:t>
+      </w:r>
+    </w:p>
+    <w:p>
+      <w:pPr>
+        <w:pStyle w:val="HTMLPreformatted"/>
+        <w:rPr>
+          <w:rFonts w:asciiTheme="minorHAnsi" w:hAnsiTheme="minorHAnsi" w:cstheme="minorHAnsi"/>
+          <w:color w:val="000000"/>
+          <w:sz w:val="24"/>
+          <w:szCs w:val="24"/>
+        </w:rPr>
+      </w:pPr>
+      <w:r>
+        <w:rPr>
+          <w:rFonts w:asciiTheme="minorHAnsi" w:hAnsiTheme="minorHAnsi" w:cstheme="minorHAnsi"/>
+          <w:color w:val="000000"/>
+          <w:sz w:val="24"/>
+          <w:szCs w:val="24"/>
+        </w:rPr>
+        <w:t xml:space="preserve">                "domain_description": "PeptidaseC13family"</w:t>
+      </w:r>
+    </w:p>
+    <w:p>
+      <w:pPr>
+        <w:pStyle w:val="HTMLPreformatted"/>
+        <w:rPr>
+          <w:rFonts w:asciiTheme="minorHAnsi" w:hAnsiTheme="minorHAnsi" w:cstheme="minorHAnsi"/>
+          <w:color w:val="000000"/>
+          <w:sz w:val="24"/>
+          <w:szCs w:val="24"/>
+        </w:rPr>
+      </w:pPr>
+      <w:r>
+        <w:rPr>
+          <w:rFonts w:asciiTheme="minorHAnsi" w:hAnsiTheme="minorHAnsi" w:cstheme="minorHAnsi"/>
+          <w:color w:val="000000"/>
+          <w:sz w:val="24"/>
+          <w:szCs w:val="24"/>
+        </w:rPr>
+        <w:t xml:space="preserve">            },</w:t>
+      </w:r>
+    </w:p>
+    <w:p>
+      <w:pPr>
+        <w:pStyle w:val="HTMLPreformatted"/>
+        <w:rPr>
+          <w:rFonts w:asciiTheme="minorHAnsi" w:hAnsiTheme="minorHAnsi" w:cstheme="minorHAnsi"/>
+          <w:color w:val="000000"/>
+          <w:sz w:val="24"/>
+          <w:szCs w:val="24"/>
+        </w:rPr>
+      </w:pPr>
+      <w:r>
+        <w:rPr>
+          <w:rFonts w:asciiTheme="minorHAnsi" w:hAnsiTheme="minorHAnsi" w:cstheme="minorHAnsi"/>
+          <w:color w:val="000000"/>
+          <w:sz w:val="24"/>
+          <w:szCs w:val="24"/>
+        </w:rPr>
+        <w:t xml:space="preserve">            "description": "Peptidase C13 legumain",</w:t>
+      </w:r>
+    </w:p>
+    <w:p>
+      <w:pPr>
+        <w:pStyle w:val="HTMLPreformatted"/>
+        <w:rPr>
+          <w:rFonts w:asciiTheme="minorHAnsi" w:hAnsiTheme="minorHAnsi" w:cstheme="minorHAnsi"/>
+          <w:color w:val="000000"/>
+          <w:sz w:val="24"/>
+          <w:szCs w:val="24"/>
+        </w:rPr>
+      </w:pPr>
+      <w:r>
+        <w:rPr>
+          <w:rFonts w:asciiTheme="minorHAnsi" w:hAnsiTheme="minorHAnsi" w:cstheme="minorHAnsi"/>
+          <w:color w:val="000000"/>
+          <w:sz w:val="24"/>
+          <w:szCs w:val="24"/>
+        </w:rPr>
+        <w:lastRenderedPageBreak/>
+        <w:t xml:space="preserve">            "start": 40,</w:t>
+      </w:r>
+    </w:p>
+    <w:p>
+      <w:pPr>
+        <w:pStyle w:val="HTMLPreformatted"/>
+        <w:rPr>
+          <w:rFonts w:asciiTheme="minorHAnsi" w:hAnsiTheme="minorHAnsi" w:cstheme="minorHAnsi"/>
+          <w:color w:val="000000"/>
+          <w:sz w:val="24"/>
+          <w:szCs w:val="24"/>
+        </w:rPr>
+      </w:pPr>
+      <w:r>
+        <w:rPr>
+          <w:rFonts w:asciiTheme="minorHAnsi" w:hAnsiTheme="minorHAnsi" w:cstheme="minorHAnsi"/>
+          <w:color w:val="000000"/>
+          <w:sz w:val="24"/>
+          <w:szCs w:val="24"/>
+        </w:rPr>
+        <w:t xml:space="preserve">            "stop": 94</w:t>
+      </w:r>
+    </w:p>
+    <w:p>
+      <w:pPr>
+        <w:pStyle w:val="HTMLPreformatted"/>
+        <w:rPr>
+          <w:rFonts w:asciiTheme="minorHAnsi" w:hAnsiTheme="minorHAnsi" w:cstheme="minorHAnsi"/>
+          <w:color w:val="000000"/>
+          <w:sz w:val="24"/>
+          <w:szCs w:val="24"/>
+        </w:rPr>
+      </w:pPr>
+      <w:r>
+        <w:rPr>
+          <w:rFonts w:asciiTheme="minorHAnsi" w:hAnsiTheme="minorHAnsi" w:cstheme="minorHAnsi"/>
+          <w:color w:val="000000"/>
+          <w:sz w:val="24"/>
+          <w:szCs w:val="24"/>
+        </w:rPr>
+        <w:t xml:space="preserve">        },</w:t>
+      </w:r>
+    </w:p>
+    <w:p>
+      <w:pPr>
+        <w:pStyle w:val="HTMLPreformatted"/>
+        <w:rPr>
+          <w:rFonts w:asciiTheme="minorHAnsi" w:hAnsiTheme="minorHAnsi" w:cstheme="minorHAnsi"/>
+          <w:color w:val="000000"/>
+          <w:sz w:val="24"/>
+          <w:szCs w:val="24"/>
+        </w:rPr>
+      </w:pPr>
+      <w:r>
+        <w:rPr>
+          <w:rFonts w:asciiTheme="minorHAnsi" w:hAnsiTheme="minorHAnsi" w:cstheme="minorHAnsi"/>
+          <w:color w:val="000000"/>
+          <w:sz w:val="24"/>
+          <w:szCs w:val="24"/>
+        </w:rPr>
+        <w:t xml:space="preserve">        {</w:t>
+      </w:r>
+    </w:p>
+    <w:p>
+      <w:pPr>
+        <w:pStyle w:val="HTMLPreformatted"/>
+        <w:rPr>
+          <w:rFonts w:asciiTheme="minorHAnsi" w:hAnsiTheme="minorHAnsi" w:cstheme="minorHAnsi"/>
+          <w:color w:val="000000"/>
+          <w:sz w:val="24"/>
+          <w:szCs w:val="24"/>
+        </w:rPr>
+      </w:pPr>
+      <w:r>
+        <w:rPr>
+          <w:rFonts w:asciiTheme="minorHAnsi" w:hAnsiTheme="minorHAnsi" w:cstheme="minorHAnsi"/>
+          <w:color w:val="000000"/>
+          <w:sz w:val="24"/>
+          <w:szCs w:val="24"/>
+        </w:rPr>
+        <w:t xml:space="preserve">            "pfam_id": {</w:t>
+      </w:r>
+    </w:p>
+    <w:p>
+      <w:pPr>
+        <w:pStyle w:val="HTMLPreformatted"/>
+        <w:rPr>
+          <w:rFonts w:asciiTheme="minorHAnsi" w:hAnsiTheme="minorHAnsi" w:cstheme="minorHAnsi"/>
+          <w:color w:val="000000"/>
+          <w:sz w:val="24"/>
+          <w:szCs w:val="24"/>
+        </w:rPr>
+      </w:pPr>
+      <w:r>
+        <w:rPr>
+          <w:rFonts w:asciiTheme="minorHAnsi" w:hAnsiTheme="minorHAnsi" w:cstheme="minorHAnsi"/>
+          <w:color w:val="000000"/>
+          <w:sz w:val="24"/>
+          <w:szCs w:val="24"/>
+        </w:rPr>
+        <w:t xml:space="preserve">                "domain_id": "PF02931",</w:t>
+      </w:r>
+    </w:p>
+    <w:p>
+      <w:pPr>
+        <w:pStyle w:val="HTMLPreformatted"/>
+        <w:rPr>
+          <w:rFonts w:asciiTheme="minorHAnsi" w:hAnsiTheme="minorHAnsi" w:cstheme="minorHAnsi"/>
+          <w:color w:val="000000"/>
+          <w:sz w:val="24"/>
+          <w:szCs w:val="24"/>
+        </w:rPr>
+      </w:pPr>
+      <w:r>
+        <w:rPr>
+          <w:rFonts w:asciiTheme="minorHAnsi" w:hAnsiTheme="minorHAnsi" w:cstheme="minorHAnsi"/>
+          <w:color w:val="000000"/>
+          <w:sz w:val="24"/>
+          <w:szCs w:val="24"/>
+        </w:rPr>
+        <w:t xml:space="preserve">                "domain_description": "Neurotransmitter-gatedion-channelligandbindingdomain"</w:t>
+      </w:r>
+    </w:p>
+    <w:p>
+      <w:pPr>
+        <w:pStyle w:val="HTMLPreformatted"/>
+        <w:rPr>
+          <w:rFonts w:asciiTheme="minorHAnsi" w:hAnsiTheme="minorHAnsi" w:cstheme="minorHAnsi"/>
+          <w:color w:val="000000"/>
+          <w:sz w:val="24"/>
+          <w:szCs w:val="24"/>
+        </w:rPr>
+      </w:pPr>
+      <w:r>
+        <w:rPr>
+          <w:rFonts w:asciiTheme="minorHAnsi" w:hAnsiTheme="minorHAnsi" w:cstheme="minorHAnsi"/>
+          <w:color w:val="000000"/>
+          <w:sz w:val="24"/>
+          <w:szCs w:val="24"/>
+        </w:rPr>
+        <w:t xml:space="preserve">            },</w:t>
+      </w:r>
+    </w:p>
+    <w:p>
+      <w:pPr>
+        <w:pStyle w:val="HTMLPreformatted"/>
+        <w:rPr>
+          <w:rFonts w:asciiTheme="minorHAnsi" w:hAnsiTheme="minorHAnsi" w:cstheme="minorHAnsi"/>
+          <w:color w:val="000000"/>
+          <w:sz w:val="24"/>
+          <w:szCs w:val="24"/>
+        </w:rPr>
+      </w:pPr>
+      <w:r>
+        <w:rPr>
+          <w:rFonts w:asciiTheme="minorHAnsi" w:hAnsiTheme="minorHAnsi" w:cstheme="minorHAnsi"/>
+          <w:color w:val="000000"/>
+          <w:sz w:val="24"/>
+          <w:szCs w:val="24"/>
+        </w:rPr>
+        <w:t xml:space="preserve">            "description": "Neurotransmitter-gated ion-channel ligand-binding domain",</w:t>
+      </w:r>
+    </w:p>
+    <w:p>
+      <w:pPr>
+        <w:pStyle w:val="HTMLPreformatted"/>
+        <w:rPr>
+          <w:rFonts w:asciiTheme="minorHAnsi" w:hAnsiTheme="minorHAnsi" w:cstheme="minorHAnsi"/>
+          <w:color w:val="000000"/>
+          <w:sz w:val="24"/>
+          <w:szCs w:val="24"/>
+        </w:rPr>
+      </w:pPr>
+      <w:r>
+        <w:rPr>
+          <w:rFonts w:asciiTheme="minorHAnsi" w:hAnsiTheme="minorHAnsi" w:cstheme="minorHAnsi"/>
+          <w:color w:val="000000"/>
+          <w:sz w:val="24"/>
+          <w:szCs w:val="24"/>
+        </w:rPr>
+        <w:t xml:space="preserve">            "start": 23,</w:t>
+      </w:r>
+    </w:p>
+    <w:p>
+      <w:pPr>
+        <w:pStyle w:val="HTMLPreformatted"/>
+        <w:rPr>
+          <w:rFonts w:asciiTheme="minorHAnsi" w:hAnsiTheme="minorHAnsi" w:cstheme="minorHAnsi"/>
+          <w:color w:val="000000"/>
+          <w:sz w:val="24"/>
+          <w:szCs w:val="24"/>
+        </w:rPr>
+      </w:pPr>
+      <w:r>
+        <w:rPr>
+          <w:rFonts w:asciiTheme="minorHAnsi" w:hAnsiTheme="minorHAnsi" w:cstheme="minorHAnsi"/>
+          <w:color w:val="000000"/>
+          <w:sz w:val="24"/>
+          <w:szCs w:val="24"/>
+        </w:rPr>
+        <w:t xml:space="preserve">            "stop": 39</w:t>
+      </w:r>
+    </w:p>
+    <w:p>
+      <w:pPr>
+        <w:pStyle w:val="HTMLPreformatted"/>
+        <w:rPr>
+          <w:rFonts w:asciiTheme="minorHAnsi" w:hAnsiTheme="minorHAnsi" w:cstheme="minorHAnsi"/>
+          <w:color w:val="000000"/>
+          <w:sz w:val="24"/>
+          <w:szCs w:val="24"/>
+        </w:rPr>
+      </w:pPr>
+      <w:r>
+        <w:rPr>
+          <w:rFonts w:asciiTheme="minorHAnsi" w:hAnsiTheme="minorHAnsi" w:cstheme="minorHAnsi"/>
+          <w:color w:val="000000"/>
+          <w:sz w:val="24"/>
+          <w:szCs w:val="24"/>
+        </w:rPr>
+        <w:t xml:space="preserve">        }</w:t>
+      </w:r>
+    </w:p>
+    <w:p>
+      <w:pPr>
+        <w:pStyle w:val="HTMLPreformatted"/>
+        <w:rPr>
+          <w:rFonts w:asciiTheme="minorHAnsi" w:hAnsiTheme="minorHAnsi" w:cstheme="minorHAnsi"/>
+          <w:color w:val="000000"/>
+          <w:sz w:val="24"/>
+          <w:szCs w:val="24"/>
+        </w:rPr>
+      </w:pPr>
+      <w:r>
+        <w:rPr>
+          <w:rFonts w:asciiTheme="minorHAnsi" w:hAnsiTheme="minorHAnsi" w:cstheme="minorHAnsi"/>
+          <w:color w:val="000000"/>
+          <w:sz w:val="24"/>
+          <w:szCs w:val="24"/>
+        </w:rPr>
+        <w:t xml:space="preserve">    ]</w:t>
+      </w:r>
+    </w:p>
+    <w:p>
+      <w:pPr>
+        <w:pStyle w:val="HTMLPreformatted"/>
+        <w:rPr>
+          <w:rFonts w:asciiTheme="minorHAnsi" w:hAnsiTheme="minorHAnsi" w:cstheme="minorHAnsi"/>
+          <w:color w:val="000000"/>
+          <w:sz w:val="24"/>
+          <w:szCs w:val="24"/>
+        </w:rPr>
+      </w:pPr>
+      <w:r>
+        <w:rPr>
+          <w:rFonts w:asciiTheme="minorHAnsi" w:hAnsiTheme="minorHAnsi" w:cstheme="minorHAnsi"/>
+          <w:color w:val="000000"/>
+          <w:sz w:val="24"/>
+          <w:szCs w:val="24"/>
+        </w:rPr>
+        <w:t>}</w:t>
+      </w:r>
+    </w:p>
+    <w:p>
+      <w:pPr>
+        <w:pStyle w:val="HTMLPreformatted"/>
+        <w:rPr>
+          <w:rFonts w:asciiTheme="minorHAnsi" w:hAnsiTheme="minorHAnsi" w:cstheme="minorHAnsi"/>
+          <w:color w:val="000000"/>
+          <w:sz w:val="24"/>
+          <w:szCs w:val="24"/>
+        </w:rPr>
+      </w:pPr>
+    </w:p>
+    <w:p>
+      <w:pPr>
+        <w:pStyle w:val="HTMLPreformatted"/>
+        <w:rPr>
+          <w:rFonts w:asciiTheme="minorHAnsi" w:hAnsiTheme="minorHAnsi" w:cstheme="minorHAnsi"/>
+          <w:color w:val="000000"/>
+          <w:sz w:val="24"/>
+          <w:szCs w:val="24"/>
+        </w:rPr>
+      </w:pPr>
+      <w:r>
+        <w:rPr>
+          <w:rFonts w:asciiTheme="minorHAnsi" w:hAnsiTheme="minorHAnsi" w:cstheme="minorHAnsi"/>
+          <w:color w:val="000000"/>
+          <w:sz w:val="24"/>
+          <w:szCs w:val="24"/>
+        </w:rPr>
+        <w:t>The result of the post request will be like the following screenshot</w:t>
+      </w:r>
+      <w:r>
+        <w:rPr>
+          <w:rFonts w:asciiTheme="minorHAnsi" w:hAnsiTheme="minorHAnsi" w:cstheme="minorHAnsi"/>
+          <w:color w:val="000000"/>
+          <w:sz w:val="24"/>
+          <w:szCs w:val="24"/>
+        </w:rPr>
+        <w:t>.</w:t>
+      </w:r>
+    </w:p>
+    <w:p>
+      <w:pPr>
+        <w:pStyle w:val="HTMLPreformatted"/>
+        <w:rPr>
+          <w:rFonts w:asciiTheme="minorHAnsi" w:hAnsiTheme="minorHAnsi" w:cstheme="minorHAnsi"/>
+          <w:color w:val="000000"/>
+          <w:sz w:val="24"/>
+          <w:szCs w:val="24"/>
+        </w:rPr>
+      </w:pPr>
+      <w:r>
+        <w:rPr>
+          <w:rFonts w:asciiTheme="minorHAnsi" w:hAnsiTheme="minorHAnsi" w:cstheme="minorHAnsi"/>
+          <w:color w:val="000000"/>
+          <w:sz w:val="24"/>
+          <w:szCs w:val="24"/>
+        </w:rPr>
+        <w:drawing>
+          <wp:inline distT="0" distB="0" distL="0" distR="0" wp14:anchorId="74D8E924" wp14:editId="00F9FEC1">
+            <wp:extent cx="5731510" cy="4493895"/>
+            <wp:effectExtent l="0" t="0" r="2540" b="1905"/>
+            <wp:docPr id="8" name="Picture 8" descr="Graphical user interface, text, application&#10;&#10;Description automatically generated"/>
+            <wp:cNvGraphicFramePr>
+              <a:graphicFrameLocks xmlns:a="http://schemas.openxmlformats.org/drawingml/2006/main" noChangeAspect="1"/>
+            </wp:cNvGraphicFramePr>
+            <a:graphic xmlns:a="http://schemas.openxmlformats.org/drawingml/2006/main">
+              <a:graphicData uri="http://schemas.openxmlformats.org/drawingml/2006/picture">
+                <pic:pic xmlns:pic="http://schemas.openxmlformats.org/drawingml/2006/picture">
+                  <pic:nvPicPr>
+                    <pic:cNvPr id="8" name="Picture 8" descr="Graphical user interface, text, application&#10;&#10;Description automatically generated"/>
+                    <pic:cNvPicPr/>
+                  </pic:nvPicPr>
+                  <pic:blipFill>
+                    <a:blip r:embed="rId15"/>
+                    <a:stretch>
+                      <a:fillRect/>
+                    </a:stretch>
+                  </pic:blipFill>
+                  <pic:spPr>
+                    <a:xfrm>
+                      <a:off x="0" y="0"/>
+                      <a:ext cx="5731510" cy="4493895"/>
+                    </a:xfrm>
+                    <a:prstGeom prst="rect">
+                      <a:avLst/>
+                    </a:prstGeom>
+                  </pic:spPr>
+                </pic:pic>
+              </a:graphicData>
+            </a:graphic>
+          </wp:inline>
+        </w:drawing>
+      </w:r>
+    </w:p>
+    <w:p>
+      <w:pPr>
+        <w:pStyle w:val="HTMLPreformatted"/>
+        <w:rPr>
+          <w:rFonts w:asciiTheme="minorHAnsi" w:hAnsiTheme="minorHAnsi" w:cstheme="minorHAnsi"/>
+          <w:color w:val="000000"/>
+          <w:sz w:val="24"/>
+          <w:szCs w:val="24"/>
+        </w:rPr>
+      </w:pPr>
+    </w:p>
+    <w:p>
+      <w:pPr>
+        <w:pStyle w:val="HTMLPreformatted"/>
+        <w:rPr>
+          <w:rFonts w:asciiTheme="minorHAnsi" w:hAnsiTheme="minorHAnsi" w:cstheme="minorHAnsi"/>
+          <w:color w:val="000000"/>
+          <w:sz w:val="24"/>
+          <w:szCs w:val="24"/>
+        </w:rPr>
+      </w:pPr>
+      <w:r>
+        <w:rPr>
+          <w:rFonts w:asciiTheme="minorHAnsi" w:hAnsiTheme="minorHAnsi" w:cstheme="minorHAnsi"/>
+          <w:b/>
+          <w:bCs/>
+          <w:sz w:val="24"/>
+          <w:szCs w:val="24"/>
+        </w:rPr>
+        <w:t>[</w:t>
+      </w:r>
+      <w:r>
+        <w:rPr>
+          <w:rFonts w:asciiTheme="minorHAnsi" w:hAnsiTheme="minorHAnsi" w:cstheme="minorHAnsi"/>
+          <w:b/>
+          <w:bCs/>
+          <w:sz w:val="24"/>
+          <w:szCs w:val="24"/>
+        </w:rPr>
+        <w:t>GET</w:t>
+      </w:r>
+      <w:r>
+        <w:rPr>
+          <w:rFonts w:asciiTheme="minorHAnsi" w:hAnsiTheme="minorHAnsi" w:cstheme="minorHAnsi"/>
+          <w:b/>
+          <w:bCs/>
+          <w:sz w:val="24"/>
+          <w:szCs w:val="24"/>
+        </w:rPr>
+        <w:t xml:space="preserve">] </w:t>
+      </w:r>
+      <w:hyperlink r:id="rId16" w:history="1">
+        <w:r>
+          <w:rPr>
+            <w:rStyle w:val="Hyperlink"/>
+            <w:rFonts w:asciiTheme="minorHAnsi" w:hAnsiTheme="minorHAnsi" w:cstheme="minorHAnsi"/>
+            <w:sz w:val="24"/>
+            <w:szCs w:val="24"/>
+          </w:rPr>
+          <w:t>http://</w:t>
+        </w:r>
+        <w:r>
+          <w:rPr>
+            <w:rStyle w:val="Hyperlink"/>
+            <w:rFonts w:asciiTheme="minorHAnsi" w:hAnsiTheme="minorHAnsi" w:cstheme="minorHAnsi"/>
+            <w:sz w:val="24"/>
+            <w:szCs w:val="24"/>
+          </w:rPr>
+          <w:t>localhost</w:t>
+        </w:r>
+        <w:r>
+          <w:rPr>
+            <w:rStyle w:val="Hyperlink"/>
+            <w:rFonts w:asciiTheme="minorHAnsi" w:hAnsiTheme="minorHAnsi" w:cstheme="minorHAnsi"/>
+            <w:sz w:val="24"/>
+            <w:szCs w:val="24"/>
+          </w:rPr>
+          <w:t>:8000/api/protein</w:t>
+        </w:r>
+        <w:r>
+          <w:rPr>
+            <w:rStyle w:val="Hyperlink"/>
+            <w:rFonts w:asciiTheme="minorHAnsi" w:hAnsiTheme="minorHAnsi" w:cstheme="minorHAnsi"/>
+            <w:sz w:val="24"/>
+            <w:szCs w:val="24"/>
+          </w:rPr>
+          <w:t>/</w:t>
+        </w:r>
+        <w:r>
+          <w:rPr>
+            <w:rStyle w:val="Hyperlink"/>
+            <w:rFonts w:asciiTheme="minorHAnsi" w:hAnsiTheme="minorHAnsi" w:cstheme="minorHAnsi"/>
+            <w:sz w:val="24"/>
+            <w:szCs w:val="24"/>
+          </w:rPr>
+          <w:t>[PROTEIN</w:t>
+        </w:r>
+        <w:r>
+          <w:rPr>
+            <w:rStyle w:val="Hyperlink"/>
+            <w:rFonts w:asciiTheme="minorHAnsi" w:hAnsiTheme="minorHAnsi" w:cstheme="minorHAnsi"/>
+            <w:sz w:val="24"/>
+            <w:szCs w:val="24"/>
+          </w:rPr>
+          <w:t>_</w:t>
+        </w:r>
+        <w:r>
+          <w:rPr>
+            <w:rStyle w:val="Hyperlink"/>
+            <w:rFonts w:asciiTheme="minorHAnsi" w:hAnsiTheme="minorHAnsi" w:cstheme="minorHAnsi"/>
+            <w:sz w:val="24"/>
+            <w:szCs w:val="24"/>
+          </w:rPr>
+          <w:t>ID</w:t>
+        </w:r>
+      </w:hyperlink>
+      <w:r>
+        <w:rPr>
+          <w:rFonts w:asciiTheme="minorHAnsi" w:hAnsiTheme="minorHAnsi" w:cstheme="minorHAnsi"/>
+          <w:color w:val="000000"/>
+          <w:sz w:val="24"/>
+          <w:szCs w:val="24"/>
+        </w:rPr>
+        <w:t>]</w:t>
+      </w:r>
+    </w:p>
+    <w:p>
+      <w:pPr>
+        <w:pStyle w:val="HTMLPreformatted"/>
+        <w:rPr>
+          <w:rFonts w:asciiTheme="minorHAnsi" w:hAnsiTheme="minorHAnsi" w:cstheme="minorHAnsi"/>
+          <w:b/>
+          <w:bCs/>
+          <w:color w:val="000000"/>
+          <w:sz w:val="24"/>
+          <w:szCs w:val="24"/>
+        </w:rPr>
+      </w:pPr>
+      <w:r>
+        <w:rPr>
+          <w:rFonts w:asciiTheme="minorHAnsi" w:hAnsiTheme="minorHAnsi" w:cstheme="minorHAnsi"/>
+          <w:b/>
+          <w:bCs/>
+          <w:color w:val="000000"/>
+          <w:sz w:val="24"/>
+          <w:szCs w:val="24"/>
+        </w:rPr>
+        <w:t>Example</w:t>
+      </w:r>
+      <w:r>
+        <w:rPr>
+          <w:rFonts w:asciiTheme="minorHAnsi" w:hAnsiTheme="minorHAnsi" w:cstheme="minorHAnsi"/>
+          <w:b/>
+          <w:bCs/>
+          <w:color w:val="000000"/>
+          <w:sz w:val="24"/>
+          <w:szCs w:val="24"/>
+        </w:rPr>
+        <w:t>:</w:t>
+      </w:r>
+    </w:p>
+    <w:p>
+      <w:pPr>
+        <w:pStyle w:val="HTMLPreformatted"/>
+        <w:rPr>
+          <w:rFonts w:asciiTheme="minorHAnsi" w:hAnsiTheme="minorHAnsi" w:cstheme="minorHAnsi"/>
+          <w:color w:val="000000"/>
+          <w:sz w:val="24"/>
+          <w:szCs w:val="24"/>
+        </w:rPr>
+      </w:pPr>
+      <w:hyperlink r:id="rId17" w:history="1">
+        <w:r>
+          <w:rPr>
+            <w:rStyle w:val="Hyperlink"/>
+            <w:rFonts w:asciiTheme="minorHAnsi" w:hAnsiTheme="minorHAnsi" w:cstheme="minorHAnsi"/>
+            <w:sz w:val="24"/>
+            <w:szCs w:val="24"/>
+          </w:rPr>
+          <w:t>http://localhost:8000/api/protein/A0A016S8J7-duplicate/</w:t>
+        </w:r>
+      </w:hyperlink>
+    </w:p>
+    <w:p>
+      <w:pPr>
+        <w:pStyle w:val="HTMLPreformatted"/>
+        <w:rPr>
+          <w:rFonts w:asciiTheme="minorHAnsi" w:hAnsiTheme="minorHAnsi" w:cstheme="minorHAnsi"/>
+          <w:color w:val="000000"/>
+          <w:sz w:val="24"/>
+          <w:szCs w:val="24"/>
+        </w:rPr>
+      </w:pPr>
+    </w:p>
+    <w:p>
+      <w:pPr>
+        <w:pStyle w:val="HTMLPreformatted"/>
+        <w:rPr>
+          <w:rFonts w:asciiTheme="minorHAnsi" w:hAnsiTheme="minorHAnsi" w:cstheme="minorHAnsi"/>
+          <w:color w:val="000000"/>
+          <w:sz w:val="24"/>
+          <w:szCs w:val="24"/>
+        </w:rPr>
+      </w:pPr>
+      <w:r>
+        <w:rPr>
+          <w:rFonts w:asciiTheme="minorHAnsi" w:hAnsiTheme="minorHAnsi" w:cstheme="minorHAnsi"/>
+          <w:color w:val="000000"/>
+          <w:sz w:val="24"/>
+          <w:szCs w:val="24"/>
+        </w:rPr>
+        <w:t>The result of the get request will be like the following screenshot.</w:t>
+      </w:r>
+    </w:p>
+    <w:p>
+      <w:pPr>
+        <w:pStyle w:val="HTMLPreformatted"/>
+        <w:rPr>
+          <w:rFonts w:asciiTheme="minorHAnsi" w:hAnsiTheme="minorHAnsi" w:cstheme="minorHAnsi"/>
+          <w:color w:val="000000"/>
+          <w:sz w:val="24"/>
+          <w:szCs w:val="24"/>
+        </w:rPr>
+      </w:pPr>
+      <w:r>
+        <w:rPr>
+          <w:rFonts w:asciiTheme="minorHAnsi" w:hAnsiTheme="minorHAnsi" w:cstheme="minorHAnsi"/>
+          <w:color w:val="000000"/>
+          <w:sz w:val="24"/>
+          <w:szCs w:val="24"/>
+        </w:rPr>
+        <w:lastRenderedPageBreak/>
+        <w:drawing>
+          <wp:inline distT="0" distB="0" distL="0" distR="0" wp14:anchorId="455F8817" wp14:editId="30BF7A63">
+            <wp:extent cx="5181600" cy="4342876"/>
+            <wp:effectExtent l="0" t="0" r="0" b="635"/>
+            <wp:docPr id="9" name="Picture 9" descr="Graphical user interface, text, application, email&#10;&#10;Description automatically generated"/>
+            <wp:cNvGraphicFramePr>
+              <a:graphicFrameLocks xmlns:a="http://schemas.openxmlformats.org/drawingml/2006/main" noChangeAspect="1"/>
+            </wp:cNvGraphicFramePr>
+            <a:graphic xmlns:a="http://schemas.openxmlformats.org/drawingml/2006/main">
+              <a:graphicData uri="http://schemas.openxmlformats.org/drawingml/2006/picture">
+                <pic:pic xmlns:pic="http://schemas.openxmlformats.org/drawingml/2006/picture">
+                  <pic:nvPicPr>
+                    <pic:cNvPr id="9" name="Picture 9" descr="Graphical user interface, text, application, email&#10;&#10;Description automatically generated"/>
+                    <pic:cNvPicPr/>
+                  </pic:nvPicPr>
+                  <pic:blipFill>
+                    <a:blip r:embed="rId18"/>
+                    <a:stretch>
+                      <a:fillRect/>
+                    </a:stretch>
+                  </pic:blipFill>
+                  <pic:spPr>
+                    <a:xfrm>
+                      <a:off x="0" y="0"/>
+                      <a:ext cx="5185261" cy="4345944"/>
+                    </a:xfrm>
+                    <a:prstGeom prst="rect">
+                      <a:avLst/>
+                    </a:prstGeom>
+                  </pic:spPr>
+                </pic:pic>
+              </a:graphicData>
+            </a:graphic>
+          </wp:inline>
+        </w:drawing>
+      </w:r>
+    </w:p>
+    <w:p>
+      <w:pPr>
+        <w:pStyle w:val="HTMLPreformatted"/>
+        <w:rPr>
+          <w:rFonts w:asciiTheme="minorHAnsi" w:hAnsiTheme="minorHAnsi" w:cstheme="minorHAnsi"/>
+          <w:color w:val="000000"/>
+          <w:sz w:val="24"/>
+          <w:szCs w:val="24"/>
+        </w:rPr>
+      </w:pPr>
+    </w:p>
+    <w:p>
+      <w:pPr>
+        <w:pStyle w:val="HTMLPreformatted"/>
+        <w:rPr>
+          <w:rFonts w:asciiTheme="minorHAnsi" w:hAnsiTheme="minorHAnsi" w:cstheme="minorHAnsi"/>
+          <w:color w:val="000000"/>
+          <w:sz w:val="24"/>
+          <w:szCs w:val="24"/>
+        </w:rPr>
+      </w:pPr>
+      <w:r>
+        <w:rPr>
+          <w:rFonts w:asciiTheme="minorHAnsi" w:hAnsiTheme="minorHAnsi" w:cstheme="minorHAnsi"/>
+          <w:b/>
+          <w:bCs/>
+          <w:sz w:val="24"/>
+          <w:szCs w:val="24"/>
+        </w:rPr>
+        <w:t xml:space="preserve">[GET] </w:t>
+      </w:r>
+      <w:hyperlink r:id="rId19" w:history="1">
+        <w:r>
+          <w:rPr>
+            <w:rStyle w:val="Hyperlink"/>
+            <w:rFonts w:asciiTheme="minorHAnsi" w:hAnsiTheme="minorHAnsi" w:cstheme="minorHAnsi"/>
+            <w:sz w:val="24"/>
+            <w:szCs w:val="24"/>
+          </w:rPr>
+          <w:t>http://localhost:8000/api/pfam/[</w:t>
+        </w:r>
+        <w:r>
+          <w:rPr>
+            <w:rStyle w:val="Hyperlink"/>
+            <w:rFonts w:asciiTheme="minorHAnsi" w:hAnsiTheme="minorHAnsi" w:cstheme="minorHAnsi"/>
+            <w:sz w:val="24"/>
+            <w:szCs w:val="24"/>
+          </w:rPr>
+          <w:t>PFAM_</w:t>
+        </w:r>
+        <w:r>
+          <w:rPr>
+            <w:rStyle w:val="Hyperlink"/>
+            <w:rFonts w:asciiTheme="minorHAnsi" w:hAnsiTheme="minorHAnsi" w:cstheme="minorHAnsi"/>
+            <w:sz w:val="24"/>
+            <w:szCs w:val="24"/>
+          </w:rPr>
+          <w:t>ID</w:t>
+        </w:r>
+      </w:hyperlink>
+      <w:r>
+        <w:rPr>
+          <w:rFonts w:asciiTheme="minorHAnsi" w:hAnsiTheme="minorHAnsi" w:cstheme="minorHAnsi"/>
+          <w:color w:val="000000"/>
+          <w:sz w:val="24"/>
+          <w:szCs w:val="24"/>
+        </w:rPr>
+        <w:t>]</w:t>
+      </w:r>
+    </w:p>
+    <w:p>
+      <w:pPr>
+        <w:pStyle w:val="HTMLPreformatted"/>
+        <w:rPr>
+          <w:color w:val="000000"/>
+        </w:rPr>
+      </w:pPr>
+    </w:p>
+    <w:p>
+      <w:pPr>
+        <w:pStyle w:val="HTMLPreformatted"/>
+        <w:rPr>
+          <w:rFonts w:asciiTheme="minorHAnsi" w:hAnsiTheme="minorHAnsi" w:cstheme="minorHAnsi"/>
+          <w:b/>
+          <w:bCs/>
+          <w:color w:val="000000"/>
+          <w:sz w:val="24"/>
+          <w:szCs w:val="24"/>
+        </w:rPr>
+      </w:pPr>
+      <w:r>
+        <w:rPr>
+          <w:rFonts w:asciiTheme="minorHAnsi" w:hAnsiTheme="minorHAnsi" w:cstheme="minorHAnsi"/>
+          <w:b/>
+          <w:bCs/>
+          <w:color w:val="000000"/>
+          <w:sz w:val="24"/>
+          <w:szCs w:val="24"/>
+        </w:rPr>
+        <w:t>Example</w:t>
+      </w:r>
+      <w:r>
+        <w:rPr>
+          <w:rFonts w:asciiTheme="minorHAnsi" w:hAnsiTheme="minorHAnsi" w:cstheme="minorHAnsi"/>
+          <w:b/>
+          <w:bCs/>
+          <w:color w:val="000000"/>
+          <w:sz w:val="24"/>
+          <w:szCs w:val="24"/>
+        </w:rPr>
+        <w:t>:</w:t>
+      </w:r>
+    </w:p>
+    <w:p>
+      <w:pPr>
+        <w:pStyle w:val="HTMLPreformatted"/>
+        <w:rPr>
+          <w:rFonts w:asciiTheme="minorHAnsi" w:hAnsiTheme="minorHAnsi" w:cstheme="minorHAnsi"/>
+          <w:color w:val="000000"/>
+          <w:sz w:val="24"/>
+          <w:szCs w:val="24"/>
+        </w:rPr>
+      </w:pPr>
+      <w:hyperlink r:id="rId20" w:history="1">
+        <w:r>
+          <w:rPr>
+            <w:rStyle w:val="Hyperlink"/>
+            <w:rFonts w:asciiTheme="minorHAnsi" w:hAnsiTheme="minorHAnsi" w:cstheme="minorHAnsi"/>
+            <w:sz w:val="24"/>
+            <w:szCs w:val="24"/>
+          </w:rPr>
+          <w:t>http://localhost:8000/api/pfam/PF00360/</w:t>
+        </w:r>
+      </w:hyperlink>
+    </w:p>
+    <w:p>
+      <w:pPr>
+        <w:pStyle w:val="HTMLPreformatted"/>
+        <w:rPr>
+          <w:rFonts w:asciiTheme="minorHAnsi" w:hAnsiTheme="minorHAnsi" w:cstheme="minorHAnsi"/>
+          <w:color w:val="000000"/>
+          <w:sz w:val="24"/>
+          <w:szCs w:val="24"/>
+        </w:rPr>
+      </w:pPr>
+    </w:p>
+    <w:p>
+      <w:pPr>
+        <w:pStyle w:val="HTMLPreformatted"/>
+        <w:rPr>
+          <w:rFonts w:asciiTheme="minorHAnsi" w:hAnsiTheme="minorHAnsi" w:cstheme="minorHAnsi"/>
+          <w:color w:val="000000"/>
+          <w:sz w:val="24"/>
+          <w:szCs w:val="24"/>
+        </w:rPr>
+      </w:pPr>
+      <w:r>
+        <w:rPr>
+          <w:rFonts w:asciiTheme="minorHAnsi" w:hAnsiTheme="minorHAnsi" w:cstheme="minorHAnsi"/>
+          <w:color w:val="000000"/>
+          <w:sz w:val="24"/>
+          <w:szCs w:val="24"/>
+        </w:rPr>
+        <w:t>The result of the get request will be like the following screenshot.</w:t>
+      </w:r>
+    </w:p>
+    <w:p>
+      <w:pPr>
+        <w:pStyle w:val="HTMLPreformatted"/>
+        <w:rPr>
+          <w:color w:val="000000"/>
+        </w:rPr>
+      </w:pPr>
+      <w:r>
+        <w:rPr>
+          <w:color w:val="000000"/>
+        </w:rPr>
+        <w:drawing>
+          <wp:inline distT="0" distB="0" distL="0" distR="0" wp14:anchorId="52B29861" wp14:editId="7682D628">
+            <wp:extent cx="5210175" cy="3257947"/>
+            <wp:effectExtent l="0" t="0" r="0" b="0"/>
+            <wp:docPr id="10" name="Picture 10" descr="Graphical user interface, text, application, email&#10;&#10;Description automatically generated"/>
+            <wp:cNvGraphicFramePr>
+              <a:graphicFrameLocks xmlns:a="http://schemas.openxmlformats.org/drawingml/2006/main" noChangeAspect="1"/>
+            </wp:cNvGraphicFramePr>
+            <a:graphic xmlns:a="http://schemas.openxmlformats.org/drawingml/2006/main">
+              <a:graphicData uri="http://schemas.openxmlformats.org/drawingml/2006/picture">
+                <pic:pic xmlns:pic="http://schemas.openxmlformats.org/drawingml/2006/picture">
+                  <pic:nvPicPr>
+                    <pic:cNvPr id="10" name="Picture 10" descr="Graphical user interface, text, application, email&#10;&#10;Description automatically generated"/>
+                    <pic:cNvPicPr/>
+                  </pic:nvPicPr>
+                  <pic:blipFill>
+                    <a:blip r:embed="rId21"/>
+                    <a:stretch>
+                      <a:fillRect/>
+                    </a:stretch>
+                  </pic:blipFill>
+                  <pic:spPr>
+                    <a:xfrm>
+                      <a:off x="0" y="0"/>
+                      <a:ext cx="5211597" cy="3258836"/>
+                    </a:xfrm>
+                    <a:prstGeom prst="rect">
+                      <a:avLst/>
+                    </a:prstGeom>
+                  </pic:spPr>
+                </pic:pic>
+              </a:graphicData>
+            </a:graphic>
+          </wp:inline>
+        </w:drawing>
+      </w:r>
+    </w:p>
+    <w:p>
+      <w:pPr>
+        <w:pStyle w:val="HTMLPreformatted"/>
+        <w:rPr>
+          <w:rFonts w:asciiTheme="minorHAnsi" w:hAnsiTheme="minorHAnsi" w:cstheme="minorHAnsi"/>
+          <w:color w:val="000000"/>
+          <w:sz w:val="24"/>
+          <w:szCs w:val="24"/>
+        </w:rPr>
+      </w:pPr>
+      <w:r>
+        <w:rPr>
+          <w:rFonts w:asciiTheme="minorHAnsi" w:hAnsiTheme="minorHAnsi" w:cstheme="minorHAnsi"/>
+          <w:b/>
+          <w:bCs/>
+          <w:sz w:val="24"/>
+          <w:szCs w:val="24"/>
+        </w:rPr>
+        <w:lastRenderedPageBreak/>
+        <w:t xml:space="preserve">[GET] </w:t>
+      </w:r>
+      <w:hyperlink r:id="rId22" w:history="1">
+        <w:r>
+          <w:rPr>
+            <w:rStyle w:val="Hyperlink"/>
+            <w:rFonts w:asciiTheme="minorHAnsi" w:hAnsiTheme="minorHAnsi" w:cstheme="minorHAnsi"/>
+            <w:sz w:val="24"/>
+            <w:szCs w:val="24"/>
+          </w:rPr>
+          <w:t>http://localhost:8000/api/</w:t>
+        </w:r>
+        <w:r>
+          <w:rPr>
+            <w:rStyle w:val="Hyperlink"/>
+            <w:rFonts w:asciiTheme="minorHAnsi" w:hAnsiTheme="minorHAnsi" w:cstheme="minorHAnsi"/>
+            <w:sz w:val="24"/>
+            <w:szCs w:val="24"/>
+          </w:rPr>
+          <w:t>proteins</w:t>
+        </w:r>
+        <w:r>
+          <w:rPr>
+            <w:rStyle w:val="Hyperlink"/>
+            <w:rFonts w:asciiTheme="minorHAnsi" w:hAnsiTheme="minorHAnsi" w:cstheme="minorHAnsi"/>
+            <w:sz w:val="24"/>
+            <w:szCs w:val="24"/>
+          </w:rPr>
+          <w:t>/[</w:t>
+        </w:r>
+        <w:r>
+          <w:rPr>
+            <w:rStyle w:val="Hyperlink"/>
+            <w:rFonts w:asciiTheme="minorHAnsi" w:hAnsiTheme="minorHAnsi" w:cstheme="minorHAnsi"/>
+            <w:sz w:val="24"/>
+            <w:szCs w:val="24"/>
+          </w:rPr>
+          <w:t>TAXA</w:t>
+        </w:r>
+        <w:r>
+          <w:rPr>
+            <w:rStyle w:val="Hyperlink"/>
+            <w:rFonts w:asciiTheme="minorHAnsi" w:hAnsiTheme="minorHAnsi" w:cstheme="minorHAnsi"/>
+            <w:sz w:val="24"/>
+            <w:szCs w:val="24"/>
+          </w:rPr>
+          <w:t>_ID</w:t>
+        </w:r>
+      </w:hyperlink>
+      <w:r>
+        <w:rPr>
+          <w:rFonts w:asciiTheme="minorHAnsi" w:hAnsiTheme="minorHAnsi" w:cstheme="minorHAnsi"/>
+          <w:color w:val="000000"/>
+          <w:sz w:val="24"/>
+          <w:szCs w:val="24"/>
+        </w:rPr>
+        <w:t>]</w:t>
+      </w:r>
+    </w:p>
+    <w:p>
+      <w:pPr>
+        <w:pStyle w:val="HTMLPreformatted"/>
+        <w:rPr>
+          <w:color w:val="000000"/>
+        </w:rPr>
+      </w:pPr>
+    </w:p>
+    <w:p>
+      <w:pPr>
+        <w:pStyle w:val="HTMLPreformatted"/>
+        <w:rPr>
+          <w:rFonts w:asciiTheme="minorHAnsi" w:hAnsiTheme="minorHAnsi" w:cstheme="minorHAnsi"/>
+          <w:b/>
+          <w:bCs/>
+          <w:color w:val="000000"/>
+          <w:sz w:val="24"/>
+          <w:szCs w:val="24"/>
+        </w:rPr>
+      </w:pPr>
+      <w:r>
+        <w:rPr>
+          <w:rFonts w:asciiTheme="minorHAnsi" w:hAnsiTheme="minorHAnsi" w:cstheme="minorHAnsi"/>
+          <w:b/>
+          <w:bCs/>
+          <w:color w:val="000000"/>
+          <w:sz w:val="24"/>
+          <w:szCs w:val="24"/>
+        </w:rPr>
+        <w:t>Example</w:t>
+      </w:r>
+      <w:r>
+        <w:rPr>
+          <w:rFonts w:asciiTheme="minorHAnsi" w:hAnsiTheme="minorHAnsi" w:cstheme="minorHAnsi"/>
+          <w:b/>
+          <w:bCs/>
+          <w:color w:val="000000"/>
+          <w:sz w:val="24"/>
+          <w:szCs w:val="24"/>
+        </w:rPr>
+        <w:t>:</w:t>
+      </w:r>
+    </w:p>
+    <w:p>
+      <w:pPr>
+        <w:pStyle w:val="HTMLPreformatted"/>
+        <w:rPr>
+          <w:rFonts w:asciiTheme="minorHAnsi" w:hAnsiTheme="minorHAnsi" w:cstheme="minorHAnsi"/>
+          <w:color w:val="000000"/>
+          <w:sz w:val="24"/>
+          <w:szCs w:val="24"/>
+        </w:rPr>
+      </w:pPr>
+      <w:hyperlink r:id="rId23" w:history="1">
+        <w:r>
+          <w:rPr>
+            <w:rStyle w:val="Hyperlink"/>
+            <w:rFonts w:asciiTheme="minorHAnsi" w:hAnsiTheme="minorHAnsi" w:cstheme="minorHAnsi"/>
+            <w:sz w:val="24"/>
+            <w:szCs w:val="24"/>
+          </w:rPr>
+          <w:t>http://localhost:8000/api/proteins/55661/</w:t>
+        </w:r>
+      </w:hyperlink>
+    </w:p>
+    <w:p>
+      <w:pPr>
+        <w:pStyle w:val="HTMLPreformatted"/>
+        <w:rPr>
+          <w:rFonts w:asciiTheme="minorHAnsi" w:hAnsiTheme="minorHAnsi" w:cstheme="minorHAnsi"/>
+          <w:color w:val="000000"/>
+          <w:sz w:val="24"/>
+          <w:szCs w:val="24"/>
+        </w:rPr>
+      </w:pPr>
+    </w:p>
+    <w:p>
+      <w:pPr>
+        <w:pStyle w:val="HTMLPreformatted"/>
+        <w:rPr>
+          <w:rFonts w:asciiTheme="minorHAnsi" w:hAnsiTheme="minorHAnsi" w:cstheme="minorHAnsi"/>
+          <w:color w:val="000000"/>
+          <w:sz w:val="24"/>
+          <w:szCs w:val="24"/>
+        </w:rPr>
+      </w:pPr>
+      <w:r>
+        <w:rPr>
+          <w:rFonts w:asciiTheme="minorHAnsi" w:hAnsiTheme="minorHAnsi" w:cstheme="minorHAnsi"/>
+          <w:color w:val="000000"/>
+          <w:sz w:val="24"/>
+          <w:szCs w:val="24"/>
+        </w:rPr>
+        <w:t>The result of the get request will be like the following screenshot.</w:t>
+      </w:r>
+    </w:p>
+    <w:p>
+      <w:pPr>
+        <w:pStyle w:val="HTMLPreformatted"/>
+        <w:rPr>
+          <w:rFonts w:asciiTheme="minorHAnsi" w:hAnsiTheme="minorHAnsi" w:cstheme="minorHAnsi"/>
+          <w:color w:val="000000"/>
+          <w:sz w:val="24"/>
+          <w:szCs w:val="24"/>
+        </w:rPr>
+      </w:pPr>
+      <w:r>
+        <w:rPr>
+          <w:noProof/>
+        </w:rPr>
+        <w:drawing>
+          <wp:inline distT="0" distB="0" distL="0" distR="0" wp14:anchorId="75D0D00B" wp14:editId="1D78F453">
+            <wp:extent cx="5731510" cy="4613910"/>
+            <wp:effectExtent l="0" t="0" r="2540" b="0"/>
+            <wp:docPr id="11" name="Picture 11" descr="Graphical user interface, application&#10;&#10;Description automatically generated"/>
+            <wp:cNvGraphicFramePr>
+              <a:graphicFrameLocks xmlns:a="http://schemas.openxmlformats.org/drawingml/2006/main" noChangeAspect="1"/>
+            </wp:cNvGraphicFramePr>
+            <a:graphic xmlns:a="http://schemas.openxmlformats.org/drawingml/2006/main">
+              <a:graphicData uri="http://schemas.openxmlformats.org/drawingml/2006/picture">
+                <pic:pic xmlns:pic="http://schemas.openxmlformats.org/drawingml/2006/picture">
+                  <pic:nvPicPr>
+                    <pic:cNvPr id="11" name="Picture 11" descr="Graphical user interface, application&#10;&#10;Description automatically generated"/>
+                    <pic:cNvPicPr>
+                      <a:picLocks noChangeAspect="1" noChangeArrowheads="1"/>
+                    </pic:cNvPicPr>
+                  </pic:nvPicPr>
+                  <pic:blipFill>
+                    <a:blip r:embed="rId24">
+                      <a:extLst>
+                        <a:ext uri="{28A0092B-C50C-407E-A947-70E740481C1C}">
+                          <a14:useLocalDpi xmlns:a14="http://schemas.microsoft.com/office/drawing/2010/main" val="0"/>
+                        </a:ext>
+                      </a:extLst>
+                    </a:blip>
+                    <a:srcRect/>
+                    <a:stretch>
+                      <a:fillRect/>
+                    </a:stretch>
+                  </pic:blipFill>
+                  <pic:spPr bwMode="auto">
+                    <a:xfrm>
+                      <a:off x="0" y="0"/>
+                      <a:ext cx="5731510" cy="4613910"/>
+                    </a:xfrm>
+                    <a:prstGeom prst="rect">
+                      <a:avLst/>
+                    </a:prstGeom>
+                    <a:noFill/>
+                    <a:ln>
+                      <a:noFill/>
+                    </a:ln>
+                  </pic:spPr>
+                </pic:pic>
+              </a:graphicData>
+            </a:graphic>
+          </wp:inline>
+        </w:drawing>
+      </w:r>
+    </w:p>
+    <w:p>
+      <w:pPr>
+        <w:pStyle w:val="HTMLPreformatted"/>
+        <w:rPr>
+          <w:rFonts w:asciiTheme="minorHAnsi" w:hAnsiTheme="minorHAnsi" w:cstheme="minorHAnsi"/>
+          <w:color w:val="000000"/>
+          <w:sz w:val="24"/>
+          <w:szCs w:val="24"/>
+        </w:rPr>
+      </w:pPr>
+    </w:p>
+    <w:p>
+      <w:pPr>
+        <w:pStyle w:val="HTMLPreformatted"/>
+        <w:rPr>
+          <w:rFonts w:asciiTheme="minorHAnsi" w:hAnsiTheme="minorHAnsi" w:cstheme="minorHAnsi"/>
+          <w:color w:val="000000"/>
+          <w:sz w:val="24"/>
+          <w:szCs w:val="24"/>
+        </w:rPr>
+      </w:pPr>
+      <w:r>
+        <w:rPr>
+          <w:rFonts w:asciiTheme="minorHAnsi" w:hAnsiTheme="minorHAnsi" w:cstheme="minorHAnsi"/>
+          <w:b/>
+          <w:bCs/>
+          <w:sz w:val="24"/>
+          <w:szCs w:val="24"/>
+        </w:rPr>
+        <w:t xml:space="preserve">[GET] </w:t>
+      </w:r>
+      <w:hyperlink r:id="rId25" w:history="1">
+        <w:r>
+          <w:rPr>
+            <w:rStyle w:val="Hyperlink"/>
+            <w:rFonts w:asciiTheme="minorHAnsi" w:hAnsiTheme="minorHAnsi" w:cstheme="minorHAnsi"/>
+            <w:sz w:val="24"/>
+            <w:szCs w:val="24"/>
+          </w:rPr>
+          <w:t>http://localhost:8000/api/</w:t>
+        </w:r>
+        <w:r>
+          <w:rPr>
+            <w:rStyle w:val="Hyperlink"/>
+            <w:rFonts w:asciiTheme="minorHAnsi" w:hAnsiTheme="minorHAnsi" w:cstheme="minorHAnsi"/>
+            <w:sz w:val="24"/>
+            <w:szCs w:val="24"/>
+          </w:rPr>
+          <w:t>pfams</w:t>
+        </w:r>
+        <w:r>
+          <w:rPr>
+            <w:rStyle w:val="Hyperlink"/>
+            <w:rFonts w:asciiTheme="minorHAnsi" w:hAnsiTheme="minorHAnsi" w:cstheme="minorHAnsi"/>
+            <w:sz w:val="24"/>
+            <w:szCs w:val="24"/>
+          </w:rPr>
+          <w:t>/[TAXA_ID</w:t>
+        </w:r>
+      </w:hyperlink>
+      <w:r>
+        <w:rPr>
+          <w:rFonts w:asciiTheme="minorHAnsi" w:hAnsiTheme="minorHAnsi" w:cstheme="minorHAnsi"/>
+          <w:color w:val="000000"/>
+          <w:sz w:val="24"/>
+          <w:szCs w:val="24"/>
+        </w:rPr>
+        <w:t>]</w:t>
+      </w:r>
+    </w:p>
+    <w:p>
+      <w:pPr>
+        <w:pStyle w:val="HTMLPreformatted"/>
+        <w:rPr>
+          <w:color w:val="000000"/>
+        </w:rPr>
+      </w:pPr>
+    </w:p>
+    <w:p>
+      <w:pPr>
+        <w:pStyle w:val="HTMLPreformatted"/>
+        <w:rPr>
+          <w:rFonts w:asciiTheme="minorHAnsi" w:hAnsiTheme="minorHAnsi" w:cstheme="minorHAnsi"/>
+          <w:b/>
+          <w:bCs/>
+          <w:color w:val="000000"/>
+          <w:sz w:val="24"/>
+          <w:szCs w:val="24"/>
+        </w:rPr>
+      </w:pPr>
+      <w:r>
+        <w:rPr>
+          <w:rFonts w:asciiTheme="minorHAnsi" w:hAnsiTheme="minorHAnsi" w:cstheme="minorHAnsi"/>
+          <w:b/>
+          <w:bCs/>
+          <w:color w:val="000000"/>
+          <w:sz w:val="24"/>
+          <w:szCs w:val="24"/>
+        </w:rPr>
+        <w:t>Example</w:t>
+      </w:r>
+      <w:r>
+        <w:rPr>
+          <w:rFonts w:asciiTheme="minorHAnsi" w:hAnsiTheme="minorHAnsi" w:cstheme="minorHAnsi"/>
+          <w:b/>
+          <w:bCs/>
+          <w:color w:val="000000"/>
+          <w:sz w:val="24"/>
+          <w:szCs w:val="24"/>
+        </w:rPr>
+        <w:t>:</w:t>
+      </w:r>
+    </w:p>
+    <w:p>
+      <w:pPr>
+        <w:pStyle w:val="HTMLPreformatted"/>
+        <w:rPr>
+          <w:rFonts w:asciiTheme="minorHAnsi" w:hAnsiTheme="minorHAnsi" w:cstheme="minorHAnsi"/>
+          <w:color w:val="000000"/>
+          <w:sz w:val="24"/>
+          <w:szCs w:val="24"/>
+        </w:rPr>
+      </w:pPr>
+      <w:hyperlink r:id="rId26" w:history="1">
+        <w:r>
+          <w:rPr>
+            <w:rStyle w:val="Hyperlink"/>
+            <w:rFonts w:asciiTheme="minorHAnsi" w:hAnsiTheme="minorHAnsi" w:cstheme="minorHAnsi"/>
+            <w:sz w:val="24"/>
+            <w:szCs w:val="24"/>
+          </w:rPr>
+          <w:t>http://127.0.0.1:8000/api/pfams/55661/</w:t>
+        </w:r>
+      </w:hyperlink>
+    </w:p>
+    <w:p>
+      <w:pPr>
+        <w:pStyle w:val="HTMLPreformatted"/>
+        <w:rPr>
+          <w:rFonts w:asciiTheme="minorHAnsi" w:hAnsiTheme="minorHAnsi" w:cstheme="minorHAnsi"/>
+          <w:color w:val="000000"/>
+          <w:sz w:val="24"/>
+          <w:szCs w:val="24"/>
+        </w:rPr>
+      </w:pPr>
+    </w:p>
+    <w:p>
+      <w:pPr>
+        <w:pStyle w:val="HTMLPreformatted"/>
+        <w:rPr>
+          <w:rFonts w:asciiTheme="minorHAnsi" w:hAnsiTheme="minorHAnsi" w:cstheme="minorHAnsi"/>
+          <w:color w:val="000000"/>
+          <w:sz w:val="24"/>
+          <w:szCs w:val="24"/>
+        </w:rPr>
+      </w:pPr>
+      <w:r>
+        <w:rPr>
+          <w:rFonts w:asciiTheme="minorHAnsi" w:hAnsiTheme="minorHAnsi" w:cstheme="minorHAnsi"/>
+          <w:color w:val="000000"/>
+          <w:sz w:val="24"/>
+          <w:szCs w:val="24"/>
+        </w:rPr>
+        <w:t>The result of the get request will be like the following screenshot.</w:t>
+      </w:r>
+    </w:p>
+    <w:p>
+      <w:pPr>
+        <w:pStyle w:val="HTMLPreformatted"/>
+        <w:rPr>
+          <w:rFonts w:asciiTheme="minorHAnsi" w:hAnsiTheme="minorHAnsi" w:cstheme="minorHAnsi"/>
+          <w:color w:val="000000"/>
+          <w:sz w:val="24"/>
+          <w:szCs w:val="24"/>
+        </w:rPr>
+      </w:pPr>
+    </w:p>
+    <w:p>
+      <w:pPr>
+        <w:pStyle w:val="HTMLPreformatted"/>
+        <w:rPr>
+          <w:rFonts w:asciiTheme="minorHAnsi" w:hAnsiTheme="minorHAnsi" w:cstheme="minorHAnsi"/>
+          <w:color w:val="000000"/>
+          <w:sz w:val="24"/>
+          <w:szCs w:val="24"/>
+        </w:rPr>
+      </w:pPr>
+      <w:r>
+        <w:rPr>
+          <w:noProof/>
+        </w:rPr>
+        <w:lastRenderedPageBreak/>
+        <w:drawing>
+          <wp:inline distT="0" distB="0" distL="0" distR="0" wp14:anchorId="5F57875D" wp14:editId="2B6DA26E">
+            <wp:extent cx="5731510" cy="8354695"/>
+            <wp:effectExtent l="0" t="0" r="2540" b="8255"/>
+            <wp:docPr id="12" name="Picture 12" descr="Text&#10;&#10;Description automatically generated with low confidence"/>
+            <wp:cNvGraphicFramePr>
+              <a:graphicFrameLocks xmlns:a="http://schemas.openxmlformats.org/drawingml/2006/main" noChangeAspect="1"/>
+            </wp:cNvGraphicFramePr>
+            <a:graphic xmlns:a="http://schemas.openxmlformats.org/drawingml/2006/main">
+              <a:graphicData uri="http://schemas.openxmlformats.org/drawingml/2006/picture">
+                <pic:pic xmlns:pic="http://schemas.openxmlformats.org/drawingml/2006/picture">
+                  <pic:nvPicPr>
+                    <pic:cNvPr id="12" name="Picture 12" descr="Text&#10;&#10;Description automatically generated with low confidence"/>
+                    <pic:cNvPicPr>
+                      <a:picLocks noChangeAspect="1" noChangeArrowheads="1"/>
+                    </pic:cNvPicPr>
+                  </pic:nvPicPr>
+                  <pic:blipFill>
+                    <a:blip r:embed="rId27">
+                      <a:extLst>
+                        <a:ext uri="{28A0092B-C50C-407E-A947-70E740481C1C}">
+                          <a14:useLocalDpi xmlns:a14="http://schemas.microsoft.com/office/drawing/2010/main" val="0"/>
+                        </a:ext>
+                      </a:extLst>
+                    </a:blip>
+                    <a:srcRect/>
+                    <a:stretch>
+                      <a:fillRect/>
+                    </a:stretch>
+                  </pic:blipFill>
+                  <pic:spPr bwMode="auto">
+                    <a:xfrm>
+                      <a:off x="0" y="0"/>
+                      <a:ext cx="5731510" cy="8354695"/>
+                    </a:xfrm>
+                    <a:prstGeom prst="rect">
+                      <a:avLst/>
+                    </a:prstGeom>
+                    <a:noFill/>
+                    <a:ln>
+                      <a:noFill/>
+                    </a:ln>
+                  </pic:spPr>
+                </pic:pic>
+              </a:graphicData>
+            </a:graphic>
+          </wp:inline>
+        </w:drawing>
+      </w:r>
+    </w:p>
+    <w:p>
+      <w:pPr>
+        <w:pStyle w:val="HTMLPreformatted"/>
+        <w:rPr>
+          <w:rFonts w:asciiTheme="minorHAnsi" w:hAnsiTheme="minorHAnsi" w:cstheme="minorHAnsi"/>
+          <w:color w:val="000000"/>
+          <w:sz w:val="24"/>
+          <w:szCs w:val="24"/>
+        </w:rPr>
+      </w:pPr>
+    </w:p>
+    <w:p>
+      <w:pPr>
+        <w:rPr>
+          <w:rFonts w:eastAsia="Times New Roman" w:cstheme="minorHAnsi"/>
+          <w:color w:val="000000"/>
+          <w:sz w:val="24"/>
+          <w:szCs w:val="24"/>
+        </w:rPr>
+      </w:pPr>
+      <w:r>
+        <w:rPr>
+          <w:rFonts w:cstheme="minorHAnsi"/>
+          <w:color w:val="000000"/>
+          <w:sz w:val="24"/>
+          <w:szCs w:val="24"/>
+        </w:rPr>
+        <w:br w:type="page"/>
+      </w:r>
+    </w:p>
+    <w:p>
+      <w:pPr>
+        <w:pStyle w:val="HTMLPreformatted"/>
+        <w:rPr>
+          <w:rFonts w:asciiTheme="minorHAnsi" w:hAnsiTheme="minorHAnsi" w:cstheme="minorHAnsi"/>
+          <w:color w:val="000000"/>
+          <w:sz w:val="24"/>
+          <w:szCs w:val="24"/>
+        </w:rPr>
+      </w:pPr>
+      <w:r>
+        <w:rPr>
+          <w:rFonts w:asciiTheme="minorHAnsi" w:hAnsiTheme="minorHAnsi" w:cstheme="minorHAnsi"/>
+          <w:b/>
+          <w:bCs/>
+          <w:sz w:val="24"/>
+          <w:szCs w:val="24"/>
+        </w:rPr>
+        <w:lastRenderedPageBreak/>
+        <w:t xml:space="preserve">[GET] </w:t>
+      </w:r>
+      <w:hyperlink r:id="rId28" w:history="1">
+        <w:r>
+          <w:rPr>
+            <w:rStyle w:val="Hyperlink"/>
+            <w:rFonts w:asciiTheme="minorHAnsi" w:hAnsiTheme="minorHAnsi" w:cstheme="minorHAnsi"/>
+            <w:sz w:val="24"/>
+            <w:szCs w:val="24"/>
+          </w:rPr>
+          <w:t>http://localhost:8000/api/</w:t>
+        </w:r>
+        <w:r>
+          <w:rPr>
+            <w:rStyle w:val="Hyperlink"/>
+            <w:rFonts w:asciiTheme="minorHAnsi" w:hAnsiTheme="minorHAnsi" w:cstheme="minorHAnsi"/>
+            <w:sz w:val="24"/>
+            <w:szCs w:val="24"/>
+          </w:rPr>
+          <w:t>coverage</w:t>
+        </w:r>
+        <w:r>
+          <w:rPr>
+            <w:rStyle w:val="Hyperlink"/>
+            <w:rFonts w:asciiTheme="minorHAnsi" w:hAnsiTheme="minorHAnsi" w:cstheme="minorHAnsi"/>
+            <w:sz w:val="24"/>
+            <w:szCs w:val="24"/>
+          </w:rPr>
+          <w:t>/[</w:t>
+        </w:r>
+        <w:r>
+          <w:rPr>
+            <w:rStyle w:val="Hyperlink"/>
+            <w:rFonts w:asciiTheme="minorHAnsi" w:hAnsiTheme="minorHAnsi" w:cstheme="minorHAnsi"/>
+            <w:sz w:val="24"/>
+            <w:szCs w:val="24"/>
+          </w:rPr>
+          <w:t>PROTEIN</w:t>
+        </w:r>
+        <w:r>
+          <w:rPr>
+            <w:rStyle w:val="Hyperlink"/>
+            <w:rFonts w:asciiTheme="minorHAnsi" w:hAnsiTheme="minorHAnsi" w:cstheme="minorHAnsi"/>
+            <w:sz w:val="24"/>
+            <w:szCs w:val="24"/>
+          </w:rPr>
+          <w:t>_ID</w:t>
+        </w:r>
+      </w:hyperlink>
+      <w:r>
+        <w:rPr>
+          <w:rFonts w:asciiTheme="minorHAnsi" w:hAnsiTheme="minorHAnsi" w:cstheme="minorHAnsi"/>
+          <w:color w:val="000000"/>
+          <w:sz w:val="24"/>
+          <w:szCs w:val="24"/>
+        </w:rPr>
+        <w:t>]</w:t>
+      </w:r>
+    </w:p>
+    <w:p>
+      <w:pPr>
+        <w:pStyle w:val="HTMLPreformatted"/>
+        <w:rPr>
+          <w:color w:val="000000"/>
+        </w:rPr>
+      </w:pPr>
+    </w:p>
+    <w:p>
+      <w:pPr>
+        <w:pStyle w:val="HTMLPreformatted"/>
+        <w:rPr>
+          <w:rFonts w:asciiTheme="minorHAnsi" w:hAnsiTheme="minorHAnsi" w:cstheme="minorHAnsi"/>
+          <w:b/>
+          <w:bCs/>
+          <w:color w:val="000000"/>
+          <w:sz w:val="24"/>
+          <w:szCs w:val="24"/>
+        </w:rPr>
+      </w:pPr>
+      <w:r>
+        <w:rPr>
+          <w:rFonts w:asciiTheme="minorHAnsi" w:hAnsiTheme="minorHAnsi" w:cstheme="minorHAnsi"/>
+          <w:b/>
+          <w:bCs/>
+          <w:color w:val="000000"/>
+          <w:sz w:val="24"/>
+          <w:szCs w:val="24"/>
+        </w:rPr>
+        <w:t>Example</w:t>
+      </w:r>
+      <w:r>
+        <w:rPr>
+          <w:rFonts w:asciiTheme="minorHAnsi" w:hAnsiTheme="minorHAnsi" w:cstheme="minorHAnsi"/>
+          <w:b/>
+          <w:bCs/>
+          <w:color w:val="000000"/>
+          <w:sz w:val="24"/>
+          <w:szCs w:val="24"/>
+        </w:rPr>
+        <w:t>:</w:t>
+      </w:r>
+    </w:p>
+    <w:p>
+      <w:pPr>
+        <w:pStyle w:val="HTMLPreformatted"/>
+        <w:rPr>
+          <w:rFonts w:asciiTheme="minorHAnsi" w:hAnsiTheme="minorHAnsi" w:cstheme="minorHAnsi"/>
+          <w:color w:val="000000"/>
+          <w:sz w:val="24"/>
+          <w:szCs w:val="24"/>
+        </w:rPr>
+      </w:pPr>
+      <w:hyperlink r:id="rId29" w:history="1">
+        <w:r>
+          <w:rPr>
+            <w:rStyle w:val="Hyperlink"/>
+            <w:rFonts w:asciiTheme="minorHAnsi" w:hAnsiTheme="minorHAnsi" w:cstheme="minorHAnsi"/>
+            <w:sz w:val="24"/>
+            <w:szCs w:val="24"/>
+          </w:rPr>
+          <w:t>http://localhost:8000/api/covera</w:t>
+        </w:r>
+        <w:r>
+          <w:rPr>
+            <w:rStyle w:val="Hyperlink"/>
+            <w:rFonts w:asciiTheme="minorHAnsi" w:hAnsiTheme="minorHAnsi" w:cstheme="minorHAnsi"/>
+            <w:sz w:val="24"/>
+            <w:szCs w:val="24"/>
+          </w:rPr>
+          <w:t>g</w:t>
+        </w:r>
+        <w:r>
+          <w:rPr>
+            <w:rStyle w:val="Hyperlink"/>
+            <w:rFonts w:asciiTheme="minorHAnsi" w:hAnsiTheme="minorHAnsi" w:cstheme="minorHAnsi"/>
+            <w:sz w:val="24"/>
+            <w:szCs w:val="24"/>
+          </w:rPr>
+          <w:t>e/A0A016S8J7/</w:t>
+        </w:r>
+      </w:hyperlink>
+    </w:p>
+    <w:p>
+      <w:pPr>
+        <w:pStyle w:val="HTMLPreformatted"/>
+        <w:rPr>
+          <w:rFonts w:asciiTheme="minorHAnsi" w:hAnsiTheme="minorHAnsi" w:cstheme="minorHAnsi"/>
+          <w:color w:val="000000"/>
+          <w:sz w:val="24"/>
+          <w:szCs w:val="24"/>
+        </w:rPr>
+      </w:pPr>
+    </w:p>
+    <w:p>
+      <w:pPr>
+        <w:pStyle w:val="HTMLPreformatted"/>
+        <w:rPr>
+          <w:rFonts w:asciiTheme="minorHAnsi" w:hAnsiTheme="minorHAnsi" w:cstheme="minorHAnsi"/>
+          <w:color w:val="000000"/>
+          <w:sz w:val="24"/>
+          <w:szCs w:val="24"/>
+        </w:rPr>
+      </w:pPr>
+      <w:r>
+        <w:rPr>
+          <w:rFonts w:asciiTheme="minorHAnsi" w:hAnsiTheme="minorHAnsi" w:cstheme="minorHAnsi"/>
+          <w:color w:val="000000"/>
+          <w:sz w:val="24"/>
+          <w:szCs w:val="24"/>
+        </w:rPr>
+        <w:t>The result of the get request will be like the following screenshot.</w:t>
+      </w:r>
+    </w:p>
+    <w:p>
+      <w:pPr>
+        <w:pStyle w:val="HTMLPreformatted"/>
+        <w:rPr>
+          <w:rFonts w:asciiTheme="minorHAnsi" w:hAnsiTheme="minorHAnsi" w:cstheme="minorHAnsi"/>
+          <w:color w:val="000000"/>
+          <w:sz w:val="24"/>
+          <w:szCs w:val="24"/>
+        </w:rPr>
+      </w:pPr>
+      <w:r>
+        <w:rPr>
+          <w:rFonts w:asciiTheme="minorHAnsi" w:hAnsiTheme="minorHAnsi" w:cstheme="minorHAnsi"/>
+          <w:color w:val="000000"/>
+          <w:sz w:val="24"/>
+          <w:szCs w:val="24"/>
+        </w:rPr>
+        <w:drawing>
+          <wp:inline distT="0" distB="0" distL="0" distR="0" wp14:anchorId="49FB6178" wp14:editId="64D81233">
+            <wp:extent cx="5731510" cy="1945640"/>
+            <wp:effectExtent l="0" t="0" r="2540" b="0"/>
+            <wp:docPr id="13" name="Picture 13" descr="Table&#10;&#10;Description automatically generated"/>
+            <wp:cNvGraphicFramePr>
+              <a:graphicFrameLocks xmlns:a="http://schemas.openxmlformats.org/drawingml/2006/main" noChangeAspect="1"/>
+            </wp:cNvGraphicFramePr>
+            <a:graphic xmlns:a="http://schemas.openxmlformats.org/drawingml/2006/main">
+              <a:graphicData uri="http://schemas.openxmlformats.org/drawingml/2006/picture">
+                <pic:pic xmlns:pic="http://schemas.openxmlformats.org/drawingml/2006/picture">
+                  <pic:nvPicPr>
+                    <pic:cNvPr id="13" name="Picture 13" descr="Table&#10;&#10;Description automatically generated"/>
+                    <pic:cNvPicPr/>
+                  </pic:nvPicPr>
+                  <pic:blipFill>
+                    <a:blip r:embed="rId30"/>
+                    <a:stretch>
+                      <a:fillRect/>
+                    </a:stretch>
+                  </pic:blipFill>
+                  <pic:spPr>
+                    <a:xfrm>
+                      <a:off x="0" y="0"/>
+                      <a:ext cx="5731510" cy="1945640"/>
+                    </a:xfrm>
+                    <a:prstGeom prst="rect">
+                      <a:avLst/>
+                    </a:prstGeom>
+                  </pic:spPr>
+                </pic:pic>
+              </a:graphicData>
+            </a:graphic>
+          </wp:inline>
+        </w:drawing>
+      </w:r>
+    </w:p>
+    <w:p>
+      <w:pPr>
+        <w:pStyle w:val="Heading2"/>
+      </w:pPr>
+      <w:r>
+        <w:t>Running The Test Case</w:t>
+      </w:r>
+    </w:p>
+    <w:p>
+      <w:pPr>
+        <w:rPr>
+          <w:sz w:val="24"/>
+          <w:szCs w:val="24"/>
+        </w:rPr>
+      </w:pPr>
+      <w:r>
+        <w:rPr>
+          <w:sz w:val="24"/>
+          <w:szCs w:val="24"/>
+        </w:rPr>
+        <w:t>To run the test case, simply run the command.</w:t>
+      </w:r>
+    </w:p>
+    <w:p>
+      <w:pPr>
+        <w:rPr>
+          <w:b/>
+          <w:bCs/>
+          <w:sz w:val="24"/>
+          <w:szCs w:val="24"/>
+        </w:rPr>
+      </w:pPr>
+      <w:r>
+        <w:rPr>
+          <w:b/>
+          <w:bCs/>
+          <w:sz w:val="24"/>
+          <w:szCs w:val="24"/>
+        </w:rPr>
+        <w:t>python manage.py test</w:t>
+      </w:r>
+    </w:p>
+    <w:p>
+      <w:pPr>
+        <w:rPr>
+          <w:sz w:val="24"/>
+          <w:szCs w:val="24"/>
+        </w:rPr>
+      </w:pPr>
+      <w:r>
+        <w:rPr>
+          <w:sz w:val="24"/>
+          <w:szCs w:val="24"/>
+        </w:rPr>
+        <w:t>There are a total of 31 test case which will be like the following screenshot</w:t>
+      </w:r>
+    </w:p>
+    <w:p>
+      <w:pPr>
+        <w:rPr>
+          <w:sz w:val="24"/>
+          <w:szCs w:val="24"/>
+        </w:rPr>
+      </w:pPr>
+      <w:r>
+        <w:rPr>
+          <w:sz w:val="24"/>
+          <w:szCs w:val="24"/>
+        </w:rPr>
+        <w:drawing>
+          <wp:inline distT="0" distB="0" distL="0" distR="0" wp14:anchorId="1259B10E" wp14:editId="3425A728">
+            <wp:extent cx="5731510" cy="1660525"/>
+            <wp:effectExtent l="0" t="0" r="2540" b="0"/>
+            <wp:docPr id="14" name="Picture 14" descr="Text&#10;&#10;Description automatically generated"/>
+            <wp:cNvGraphicFramePr>
+              <a:graphicFrameLocks xmlns:a="http://schemas.openxmlformats.org/drawingml/2006/main" noChangeAspect="1"/>
+            </wp:cNvGraphicFramePr>
+            <a:graphic xmlns:a="http://schemas.openxmlformats.org/drawingml/2006/main">
+              <a:graphicData uri="http://schemas.openxmlformats.org/drawingml/2006/picture">
+                <pic:pic xmlns:pic="http://schemas.openxmlformats.org/drawingml/2006/picture">
+                  <pic:nvPicPr>
+                    <pic:cNvPr id="14" name="Picture 14" descr="Text&#10;&#10;Description automatically generated"/>
+                    <pic:cNvPicPr/>
+                  </pic:nvPicPr>
+                  <pic:blipFill>
+                    <a:blip r:embed="rId31"/>
+                    <a:stretch>
+                      <a:fillRect/>
+                    </a:stretch>
+                  </pic:blipFill>
+                  <pic:spPr>
+                    <a:xfrm>
+                      <a:off x="0" y="0"/>
+                      <a:ext cx="5731510" cy="1660525"/>
+                    </a:xfrm>
+                    <a:prstGeom prst="rect">
+                      <a:avLst/>
+                    </a:prstGeom>
+                  </pic:spPr>
+                </pic:pic>
+              </a:graphicData>
+            </a:graphic>
+          </wp:inline>
+        </w:drawing>
+      </w:r>
     </w:p>
     <w:sectPr>
-      <w:footerReference w:type="default" r:id="rId14"/>
+      <w:footerReference w:type="default" r:id="rId32"/>
       <w:pgSz w:w="11906" w:h="16838"/>
       <w:pgMar w:top="1440" w:right="1440" w:bottom="1440" w:left="1440" w:header="708" w:footer="708" w:gutter="0"/>
       <w:pgNumType w:start="0"/>
@@ -2877,7 +5115,6 @@
   <w:style w:type="character" w:default="1" w:styleId="DefaultParagraphFont">
     <w:name w:val="Default Paragraph Font"/>
     <w:uiPriority w:val="1"/>
-    <w:semiHidden/>
     <w:unhideWhenUsed/>
   </w:style>
   <w:style w:type="table" w:default="1" w:styleId="TableNormal">
@@ -3059,6 +5296,87 @@
       <w:szCs w:val="26"/>
     </w:rPr>
   </w:style>
+  <w:style w:type="paragraph" w:styleId="HTMLPreformatted">
+    <w:name w:val="HTML Preformatted"/>
+    <w:basedOn w:val="Normal"/>
+    <w:link w:val="HTMLPreformattedChar"/>
+    <w:uiPriority w:val="99"/>
+    <w:unhideWhenUsed/>
+    <w:rsid w:val="00A9187C"/>
+    <w:pPr>
+      <w:tabs>
+        <w:tab w:val="left" w:pos="916"/>
+        <w:tab w:val="left" w:pos="1832"/>
+        <w:tab w:val="left" w:pos="2748"/>
+        <w:tab w:val="left" w:pos="3664"/>
+        <w:tab w:val="left" w:pos="4580"/>
+        <w:tab w:val="left" w:pos="5496"/>
+        <w:tab w:val="left" w:pos="6412"/>
+        <w:tab w:val="left" w:pos="7328"/>
+        <w:tab w:val="left" w:pos="8244"/>
+        <w:tab w:val="left" w:pos="9160"/>
+        <w:tab w:val="left" w:pos="10076"/>
+        <w:tab w:val="left" w:pos="10992"/>
+        <w:tab w:val="left" w:pos="11908"/>
+        <w:tab w:val="left" w:pos="12824"/>
+        <w:tab w:val="left" w:pos="13740"/>
+        <w:tab w:val="left" w:pos="14656"/>
+      </w:tabs>
+      <w:spacing w:after="0" w:line="240" w:lineRule="auto"/>
+    </w:pPr>
+    <w:rPr>
+      <w:rFonts w:ascii="Courier New" w:eastAsia="Times New Roman" w:hAnsi="Courier New" w:cs="Courier New"/>
+      <w:sz w:val="20"/>
+      <w:szCs w:val="20"/>
+    </w:rPr>
+  </w:style>
+  <w:style w:type="character" w:customStyle="1" w:styleId="HTMLPreformattedChar">
+    <w:name w:val="HTML Preformatted Char"/>
+    <w:basedOn w:val="DefaultParagraphFont"/>
+    <w:link w:val="HTMLPreformatted"/>
+    <w:uiPriority w:val="99"/>
+    <w:rsid w:val="00A9187C"/>
+    <w:rPr>
+      <w:rFonts w:ascii="Courier New" w:eastAsia="Times New Roman" w:hAnsi="Courier New" w:cs="Courier New"/>
+      <w:sz w:val="20"/>
+      <w:szCs w:val="20"/>
+    </w:rPr>
+  </w:style>
+  <w:style w:type="character" w:styleId="Hyperlink">
+    <w:name w:val="Hyperlink"/>
+    <w:basedOn w:val="DefaultParagraphFont"/>
+    <w:uiPriority w:val="99"/>
+    <w:unhideWhenUsed/>
+    <w:rsid w:val="00A9187C"/>
+    <w:rPr>
+      <w:color w:val="0563C1" w:themeColor="hyperlink"/>
+      <w:u w:val="single"/>
+    </w:rPr>
+  </w:style>
+  <w:style w:type="character" w:styleId="UnresolvedMention">
+    <w:name w:val="Unresolved Mention"/>
+    <w:basedOn w:val="DefaultParagraphFont"/>
+    <w:uiPriority w:val="99"/>
+    <w:semiHidden/>
+    <w:unhideWhenUsed/>
+    <w:rsid w:val="00A9187C"/>
+    <w:rPr>
+      <w:color w:val="605E5C"/>
+      <w:shd w:val="clear" w:color="auto" w:fill="E1DFDD"/>
+    </w:rPr>
+  </w:style>
+  <w:style w:type="character" w:styleId="FollowedHyperlink">
+    <w:name w:val="FollowedHyperlink"/>
+    <w:basedOn w:val="DefaultParagraphFont"/>
+    <w:uiPriority w:val="99"/>
+    <w:semiHidden/>
+    <w:unhideWhenUsed/>
+    <w:rsid w:val="00E57321"/>
+    <w:rPr>
+      <w:color w:val="954F72" w:themeColor="followedHyperlink"/>
+      <w:u w:val="single"/>
+    </w:rPr>
+  </w:style>
 </w:styles>
 </file>
 
@@ -3186,6 +5504,13 @@
     <w:pitch w:val="variable"/>
     <w:sig w:usb0="A00002BF" w:usb1="38CF7CFA" w:usb2="00000016" w:usb3="00000000" w:csb0="0004000F" w:csb1="00000000"/>
   </w:font>
+  <w:font w:name="Courier New">
+    <w:panose1 w:val="02070309020205020404"/>
+    <w:charset w:val="00"/>
+    <w:family w:val="modern"/>
+    <w:pitch w:val="fixed"/>
+    <w:sig w:usb0="E0002EFF" w:usb1="C0007843" w:usb2="00000009" w:usb3="00000000" w:csb0="000001FF" w:csb1="00000000"/>
+  </w:font>
 </w:fonts>
 </file>
 
@@ -3206,6 +5531,7 @@
   <w:rsids>
     <w:rsidRoot w:val="000D72C3"/>
     <w:rsid w:val="000D72C3"/>
+    <w:rsid w:val="00456BAA"/>
     <w:rsid w:val="00A86182"/>
     <w:rsid w:val="00D22DC3"/>
     <w:rsid w:val="00E37952"/>

</xml_diff>

<commit_message>
Update web cw report
</commit_message>
<xml_diff>
--- a/Web Development/cw/Report.docx
+++ b/Web Development/cw/Report.docx
@@ -2342,35 +2342,8 @@
           <w:sz w:val="24"/>
           <w:szCs w:val="24"/>
         </w:rPr>
-        <w:t>In the terminal, change the directory to the Scripts folder which in my case will be cd</w:t>
-      </w:r>
-      <w:r>
-        <w:t xml:space="preserve"> </w:t>
-      </w:r>
-      <w:proofErr w:type="spellStart"/>
-      <w:r>
-        <w:rPr>
-          <w:sz w:val="24"/>
-          <w:szCs w:val="24"/>
-        </w:rPr>
-        <w:t>bioscience_env</w:t>
-      </w:r>
-      <w:proofErr w:type="spellEnd"/>
-      <w:r>
-        <w:rPr>
-          <w:sz w:val="24"/>
-          <w:szCs w:val="24"/>
-        </w:rPr>
-        <w:t>/Scripts and type in the following command, the command is different depending on the operating system that is used.</w:t>
-      </w:r>
-    </w:p>
-    <w:p>
-      <w:pPr>
-        <w:rPr>
-          <w:sz w:val="24"/>
-          <w:szCs w:val="24"/>
-        </w:rPr>
-      </w:pPr>
+        <w:t xml:space="preserve">In the terminal, for windows change the directory to the Scripts folder which in my case will be </w:t>
+      </w:r>
       <w:r>
         <w:rPr>
           <w:b/>
@@ -2378,8 +2351,9 @@
           <w:sz w:val="24"/>
           <w:szCs w:val="24"/>
         </w:rPr>
-        <w:t>activate.bat</w:t>
-      </w:r>
+        <w:t xml:space="preserve">cd </w:t>
+      </w:r>
+      <w:proofErr w:type="spellStart"/>
       <w:r>
         <w:rPr>
           <w:b/>
@@ -2387,23 +2361,9 @@
           <w:sz w:val="24"/>
           <w:szCs w:val="24"/>
         </w:rPr>
-        <w:t xml:space="preserve"> </w:t>
-      </w:r>
-      <w:r>
-        <w:rPr>
-          <w:sz w:val="24"/>
-          <w:szCs w:val="24"/>
-        </w:rPr>
-        <w:t>-&gt; For windows</w:t>
-      </w:r>
-    </w:p>
-    <w:p>
-      <w:pPr>
-        <w:rPr>
-          <w:sz w:val="24"/>
-          <w:szCs w:val="24"/>
-        </w:rPr>
-      </w:pPr>
+        <w:t>bioscience_env</w:t>
+      </w:r>
+      <w:proofErr w:type="spellEnd"/>
       <w:r>
         <w:rPr>
           <w:b/>
@@ -2411,14 +2371,48 @@
           <w:sz w:val="24"/>
           <w:szCs w:val="24"/>
         </w:rPr>
-        <w:t xml:space="preserve">source activate.sh </w:t>
-      </w:r>
-      <w:r>
-        <w:rPr>
-          <w:sz w:val="24"/>
-          <w:szCs w:val="24"/>
-        </w:rPr>
-        <w:t xml:space="preserve">-&gt; For </w:t>
+        <w:t>/Scripts</w:t>
+      </w:r>
+      <w:r>
+        <w:rPr>
+          <w:sz w:val="24"/>
+          <w:szCs w:val="24"/>
+        </w:rPr>
+        <w:t xml:space="preserve"> and type in the following command</w:t>
+      </w:r>
+    </w:p>
+    <w:p>
+      <w:pPr>
+        <w:rPr>
+          <w:b/>
+          <w:bCs/>
+          <w:sz w:val="24"/>
+          <w:szCs w:val="24"/>
+        </w:rPr>
+      </w:pPr>
+      <w:r>
+        <w:rPr>
+          <w:b/>
+          <w:bCs/>
+          <w:sz w:val="24"/>
+          <w:szCs w:val="24"/>
+        </w:rPr>
+        <w:t>activate.bat</w:t>
+      </w:r>
+    </w:p>
+    <w:p>
+      <w:pPr>
+        <w:rPr>
+          <w:sz w:val="24"/>
+          <w:szCs w:val="24"/>
+        </w:rPr>
+      </w:pPr>
+      <w:r>
+        <w:rPr>
+          <w:sz w:val="24"/>
+          <w:szCs w:val="24"/>
+        </w:rPr>
+        <w:t xml:space="preserve">For </w:t>
       </w:r>
       <w:proofErr w:type="spellStart"/>
       <w:r>
@@ -2434,7 +2428,73 @@
           <w:sz w:val="24"/>
           <w:szCs w:val="24"/>
         </w:rPr>
-        <w:t xml:space="preserve"> system</w:t>
+        <w:t xml:space="preserve"> system, change the directory to the bin folder which in my case will be </w:t>
+      </w:r>
+      <w:r>
+        <w:rPr>
+          <w:b/>
+          <w:bCs/>
+          <w:sz w:val="24"/>
+          <w:szCs w:val="24"/>
+        </w:rPr>
+        <w:t xml:space="preserve">cd </w:t>
+      </w:r>
+      <w:proofErr w:type="spellStart"/>
+      <w:r>
+        <w:rPr>
+          <w:b/>
+          <w:bCs/>
+          <w:sz w:val="24"/>
+          <w:szCs w:val="24"/>
+        </w:rPr>
+        <w:t>bioscience_env</w:t>
+      </w:r>
+      <w:proofErr w:type="spellEnd"/>
+      <w:r>
+        <w:rPr>
+          <w:b/>
+          <w:bCs/>
+          <w:sz w:val="24"/>
+          <w:szCs w:val="24"/>
+        </w:rPr>
+        <w:t>/bin</w:t>
+      </w:r>
+      <w:r>
+        <w:rPr>
+          <w:sz w:val="24"/>
+          <w:szCs w:val="24"/>
+        </w:rPr>
+        <w:t xml:space="preserve"> and type in the following command</w:t>
+      </w:r>
+    </w:p>
+    <w:p>
+      <w:pPr>
+        <w:rPr>
+          <w:b/>
+          <w:bCs/>
+          <w:sz w:val="24"/>
+          <w:szCs w:val="24"/>
+        </w:rPr>
+      </w:pPr>
+      <w:proofErr w:type="gramStart"/>
+      <w:r>
+        <w:rPr>
+          <w:b/>
+          <w:bCs/>
+          <w:sz w:val="24"/>
+          <w:szCs w:val="24"/>
+        </w:rPr>
+        <w:t>source</w:t>
+      </w:r>
+      <w:proofErr w:type="gramEnd"/>
+      <w:r>
+        <w:rPr>
+          <w:b/>
+          <w:bCs/>
+          <w:sz w:val="24"/>
+          <w:szCs w:val="24"/>
+        </w:rPr>
+        <w:t xml:space="preserve"> activate</w:t>
       </w:r>
     </w:p>
     <w:p>
@@ -5884,91 +5944,42 @@
           <w:sz w:val="24"/>
           <w:szCs w:val="24"/>
         </w:rPr>
-        <w:t xml:space="preserve"> </w:t>
-      </w:r>
-      <w:r>
-        <w:rPr>
-          <w:sz w:val="24"/>
-          <w:szCs w:val="24"/>
-        </w:rPr>
-        <w:t>with max length 256</w:t>
-      </w:r>
-      <w:r>
-        <w:rPr>
-          <w:sz w:val="24"/>
-          <w:szCs w:val="24"/>
-        </w:rPr>
-        <w:t>), genus</w:t>
-      </w:r>
-      <w:r>
-        <w:rPr>
-          <w:sz w:val="24"/>
-          <w:szCs w:val="24"/>
-        </w:rPr>
-        <w:t>(char field</w:t>
-      </w:r>
-      <w:r>
-        <w:rPr>
-          <w:sz w:val="24"/>
-          <w:szCs w:val="24"/>
-        </w:rPr>
-        <w:t xml:space="preserve"> </w:t>
-      </w:r>
-      <w:r>
-        <w:rPr>
-          <w:sz w:val="24"/>
-          <w:szCs w:val="24"/>
-        </w:rPr>
-        <w:t>with max length 256</w:t>
-      </w:r>
-      <w:r>
-        <w:rPr>
-          <w:sz w:val="24"/>
-          <w:szCs w:val="24"/>
-        </w:rPr>
-        <w:t>)</w:t>
-      </w:r>
-      <w:r>
-        <w:rPr>
-          <w:sz w:val="24"/>
-          <w:szCs w:val="24"/>
-        </w:rPr>
-        <w:t xml:space="preserve"> and species</w:t>
-      </w:r>
-      <w:r>
-        <w:rPr>
-          <w:sz w:val="24"/>
-          <w:szCs w:val="24"/>
-        </w:rPr>
-        <w:t>(char field</w:t>
-      </w:r>
-      <w:r>
-        <w:rPr>
-          <w:sz w:val="24"/>
-          <w:szCs w:val="24"/>
-        </w:rPr>
-        <w:t xml:space="preserve"> </w:t>
-      </w:r>
-      <w:r>
-        <w:rPr>
-          <w:sz w:val="24"/>
-          <w:szCs w:val="24"/>
-        </w:rPr>
-        <w:t>with max length 256</w:t>
-      </w:r>
-      <w:r>
-        <w:rPr>
-          <w:sz w:val="24"/>
-          <w:szCs w:val="24"/>
-        </w:rPr>
-        <w:t>)</w:t>
-      </w:r>
-      <w:r>
-        <w:rPr>
-          <w:sz w:val="24"/>
-          <w:szCs w:val="24"/>
-        </w:rPr>
-        <w:t xml:space="preserve">. The </w:t>
+        <w:t xml:space="preserve"> with max length 256</w:t>
+      </w:r>
+      <w:r>
+        <w:rPr>
+          <w:sz w:val="24"/>
+          <w:szCs w:val="24"/>
+        </w:rPr>
+        <w:t>), genus(char field</w:t>
+      </w:r>
+      <w:r>
+        <w:rPr>
+          <w:sz w:val="24"/>
+          <w:szCs w:val="24"/>
+        </w:rPr>
+        <w:t xml:space="preserve"> with max length 256</w:t>
+      </w:r>
+      <w:r>
+        <w:rPr>
+          <w:sz w:val="24"/>
+          <w:szCs w:val="24"/>
+        </w:rPr>
+        <w:t>) and species(char field</w:t>
+      </w:r>
+      <w:r>
+        <w:rPr>
+          <w:sz w:val="24"/>
+          <w:szCs w:val="24"/>
+        </w:rPr>
+        <w:t xml:space="preserve"> with max length 256</w:t>
+      </w:r>
+      <w:r>
+        <w:rPr>
+          <w:sz w:val="24"/>
+          <w:szCs w:val="24"/>
+        </w:rPr>
+        <w:t xml:space="preserve">). The </w:t>
       </w:r>
       <w:proofErr w:type="spellStart"/>
       <w:r>
@@ -6188,14 +6199,7 @@
           <w:sz w:val="24"/>
           <w:szCs w:val="24"/>
         </w:rPr>
-        <w:t xml:space="preserve"> </w:t>
-      </w:r>
-      <w:r>
-        <w:rPr>
-          <w:sz w:val="24"/>
-          <w:szCs w:val="24"/>
-        </w:rPr>
-        <w:t xml:space="preserve">The </w:t>
+        <w:t xml:space="preserve"> The </w:t>
       </w:r>
       <w:proofErr w:type="spellStart"/>
       <w:r>
@@ -6243,28 +6247,7 @@
           <w:sz w:val="24"/>
           <w:szCs w:val="24"/>
         </w:rPr>
-        <w:t xml:space="preserve"> </w:t>
-      </w:r>
-      <w:r>
-        <w:rPr>
-          <w:sz w:val="24"/>
-          <w:szCs w:val="24"/>
-        </w:rPr>
-        <w:t xml:space="preserve">with different </w:t>
-      </w:r>
-      <w:r>
-        <w:rPr>
-          <w:sz w:val="24"/>
-          <w:szCs w:val="24"/>
-        </w:rPr>
-        <w:t>domain description</w:t>
-      </w:r>
-      <w:r>
-        <w:rPr>
-          <w:sz w:val="24"/>
-          <w:szCs w:val="24"/>
-        </w:rPr>
-        <w:t xml:space="preserve">. However, with the create protein </w:t>
+        <w:t xml:space="preserve"> with different domain description. However, with the create protein </w:t>
       </w:r>
       <w:proofErr w:type="spellStart"/>
       <w:r>
@@ -6280,21 +6263,7 @@
           <w:sz w:val="24"/>
           <w:szCs w:val="24"/>
         </w:rPr>
-        <w:t xml:space="preserve"> the unique constraint </w:t>
-      </w:r>
-      <w:r>
-        <w:rPr>
-          <w:sz w:val="24"/>
-          <w:szCs w:val="24"/>
-        </w:rPr>
-        <w:t>is</w:t>
-      </w:r>
-      <w:r>
-        <w:rPr>
-          <w:sz w:val="24"/>
-          <w:szCs w:val="24"/>
-        </w:rPr>
-        <w:t xml:space="preserve"> not added in here because there can be multiple </w:t>
+        <w:t xml:space="preserve"> the unique constraint is not added in here because there can be multiple </w:t>
       </w:r>
       <w:proofErr w:type="gramStart"/>
       <w:r>
@@ -6431,21 +6400,7 @@
           <w:sz w:val="24"/>
           <w:szCs w:val="24"/>
         </w:rPr>
-        <w:t xml:space="preserve"> model), description</w:t>
-      </w:r>
-      <w:r>
-        <w:rPr>
-          <w:sz w:val="24"/>
-          <w:szCs w:val="24"/>
-        </w:rPr>
-        <w:t>(char field with max length 256)</w:t>
-      </w:r>
-      <w:r>
-        <w:rPr>
-          <w:sz w:val="24"/>
-          <w:szCs w:val="24"/>
-        </w:rPr>
-        <w:t>, start(integer field),</w:t>
+        <w:t xml:space="preserve"> model), description(char field with max length 256), start(integer field),</w:t>
       </w:r>
       <w:r>
         <w:rPr>
@@ -6459,32 +6414,19 @@
           <w:sz w:val="24"/>
           <w:szCs w:val="24"/>
         </w:rPr>
-        <w:t>stop</w:t>
-      </w:r>
-      <w:r>
-        <w:rPr>
-          <w:sz w:val="24"/>
-          <w:szCs w:val="24"/>
-        </w:rPr>
-        <w:t>(integer field)</w:t>
-      </w:r>
-      <w:r>
-        <w:rPr>
-          <w:sz w:val="24"/>
-          <w:szCs w:val="24"/>
-        </w:rPr>
-        <w:t>.</w:t>
-      </w:r>
-    </w:p>
-    <w:p>
-      <w:pPr>
-        <w:rPr>
-          <w:sz w:val="24"/>
-          <w:szCs w:val="24"/>
-        </w:rPr>
-      </w:pPr>
-      <w:r>
-        <w:rPr>
+        <w:t>stop(integer field).</w:t>
+      </w:r>
+    </w:p>
+    <w:p>
+      <w:pPr>
+        <w:rPr>
+          <w:sz w:val="24"/>
+          <w:szCs w:val="24"/>
+        </w:rPr>
+      </w:pPr>
+      <w:r>
+        <w:rPr>
+          <w:noProof/>
           <w:sz w:val="24"/>
           <w:szCs w:val="24"/>
         </w:rPr>
@@ -6668,6 +6610,7 @@
       </w:pPr>
       <w:r>
         <w:rPr>
+          <w:noProof/>
           <w:sz w:val="24"/>
           <w:szCs w:val="24"/>
         </w:rPr>
@@ -6736,14 +6679,7 @@
           <w:sz w:val="24"/>
           <w:szCs w:val="24"/>
         </w:rPr>
-        <w:t xml:space="preserve"> </w:t>
-      </w:r>
-      <w:r>
-        <w:rPr>
-          <w:sz w:val="24"/>
-          <w:szCs w:val="24"/>
-        </w:rPr>
-        <w:t>model consisted of protein(foreign key referencing Protein model) and domain(foreign key referencing Domain model).</w:t>
+        <w:t xml:space="preserve"> model consisted of protein(foreign key referencing Protein model) and domain(foreign key referencing Domain model).</w:t>
       </w:r>
       <w:r>
         <w:rPr>
@@ -8157,6 +8093,7 @@
         <w:rPr>
           <w:b/>
           <w:bCs/>
+          <w:noProof/>
           <w:sz w:val="24"/>
           <w:szCs w:val="24"/>
         </w:rPr>
@@ -8265,6 +8202,7 @@
         <w:rPr>
           <w:b/>
           <w:bCs/>
+          <w:noProof/>
           <w:sz w:val="24"/>
           <w:szCs w:val="24"/>
         </w:rPr>
@@ -8420,6 +8358,7 @@
         <w:rPr>
           <w:b/>
           <w:bCs/>
+          <w:noProof/>
           <w:sz w:val="24"/>
           <w:szCs w:val="24"/>
         </w:rPr>
@@ -8712,6 +8651,7 @@
       </w:pPr>
       <w:r>
         <w:rPr>
+          <w:noProof/>
           <w:sz w:val="24"/>
           <w:szCs w:val="24"/>
         </w:rPr>
@@ -8797,28 +8737,7 @@
           <w:sz w:val="24"/>
           <w:szCs w:val="24"/>
         </w:rPr>
-        <w:t xml:space="preserve"> to</w:t>
-      </w:r>
-      <w:r>
-        <w:rPr>
-          <w:sz w:val="24"/>
-          <w:szCs w:val="24"/>
-        </w:rPr>
-        <w:t xml:space="preserve"> get the detail of a protein</w:t>
-      </w:r>
-      <w:r>
-        <w:rPr>
-          <w:sz w:val="24"/>
-          <w:szCs w:val="24"/>
-        </w:rPr>
-        <w:t>.</w:t>
-      </w:r>
-      <w:r>
-        <w:rPr>
-          <w:sz w:val="24"/>
-          <w:szCs w:val="24"/>
-        </w:rPr>
-        <w:t xml:space="preserve"> The </w:t>
+        <w:t xml:space="preserve"> to get the detail of a protein. The </w:t>
       </w:r>
       <w:proofErr w:type="spellStart"/>
       <w:r>
@@ -8888,6 +8807,7 @@
         <w:rPr>
           <w:b/>
           <w:bCs/>
+          <w:noProof/>
           <w:sz w:val="24"/>
           <w:szCs w:val="24"/>
         </w:rPr>
@@ -9032,6 +8952,7 @@
       </w:pPr>
       <w:r>
         <w:rPr>
+          <w:noProof/>
           <w:sz w:val="24"/>
           <w:szCs w:val="24"/>
         </w:rPr>
@@ -9265,27 +9186,19 @@
           <w:sz w:val="24"/>
           <w:szCs w:val="24"/>
         </w:rPr>
-        <w:t xml:space="preserve"> </w:t>
-      </w:r>
-      <w:r>
-        <w:rPr>
-          <w:b/>
-          <w:bCs/>
-          <w:sz w:val="24"/>
-          <w:szCs w:val="24"/>
-        </w:rPr>
-        <w:t>&gt;/</w:t>
-      </w:r>
-    </w:p>
-    <w:p>
-      <w:pPr>
-        <w:rPr>
-          <w:sz w:val="24"/>
-          <w:szCs w:val="24"/>
-        </w:rPr>
-      </w:pPr>
-      <w:r>
-        <w:rPr>
+        <w:t xml:space="preserve"> &gt;/</w:t>
+      </w:r>
+    </w:p>
+    <w:p>
+      <w:pPr>
+        <w:rPr>
+          <w:sz w:val="24"/>
+          <w:szCs w:val="24"/>
+        </w:rPr>
+      </w:pPr>
+      <w:r>
+        <w:rPr>
+          <w:noProof/>
           <w:sz w:val="24"/>
           <w:szCs w:val="24"/>
         </w:rPr>
@@ -9370,14 +9283,7 @@
           <w:sz w:val="24"/>
           <w:szCs w:val="24"/>
         </w:rPr>
-        <w:t xml:space="preserve"> to </w:t>
-      </w:r>
-      <w:r>
-        <w:rPr>
-          <w:sz w:val="24"/>
-          <w:szCs w:val="24"/>
-        </w:rPr>
-        <w:t xml:space="preserve">find the </w:t>
+        <w:t xml:space="preserve"> to find the </w:t>
       </w:r>
       <w:proofErr w:type="spellStart"/>
       <w:r>
@@ -9469,6 +9375,7 @@
       </w:pPr>
       <w:r>
         <w:rPr>
+          <w:noProof/>
           <w:sz w:val="24"/>
           <w:szCs w:val="24"/>
         </w:rPr>
@@ -9680,6 +9587,7 @@
         <w:rPr>
           <w:b/>
           <w:bCs/>
+          <w:noProof/>
           <w:sz w:val="24"/>
           <w:szCs w:val="24"/>
         </w:rPr>
@@ -9909,6 +9817,7 @@
       </w:pPr>
       <w:r>
         <w:rPr>
+          <w:noProof/>
           <w:sz w:val="24"/>
           <w:szCs w:val="24"/>
         </w:rPr>
@@ -9977,28 +9886,7 @@
           <w:sz w:val="24"/>
           <w:szCs w:val="24"/>
         </w:rPr>
-        <w:t xml:space="preserve"> which can be found in the serializers.py file. It returns the id</w:t>
-      </w:r>
-      <w:r>
-        <w:rPr>
-          <w:sz w:val="24"/>
-          <w:szCs w:val="24"/>
-        </w:rPr>
-        <w:t>(database generated)</w:t>
-      </w:r>
-      <w:r>
-        <w:rPr>
-          <w:sz w:val="24"/>
-          <w:szCs w:val="24"/>
-        </w:rPr>
-        <w:t xml:space="preserve"> and</w:t>
-      </w:r>
-      <w:r>
-        <w:rPr>
-          <w:sz w:val="24"/>
-          <w:szCs w:val="24"/>
-        </w:rPr>
-        <w:t xml:space="preserve"> </w:t>
+        <w:t xml:space="preserve"> which can be found in the serializers.py file. It returns the id(database generated) and </w:t>
       </w:r>
       <w:proofErr w:type="spellStart"/>
       <w:r>
@@ -10014,21 +9902,7 @@
           <w:sz w:val="24"/>
           <w:szCs w:val="24"/>
         </w:rPr>
-        <w:t xml:space="preserve"> field</w:t>
-      </w:r>
-      <w:r>
-        <w:rPr>
-          <w:sz w:val="24"/>
-          <w:szCs w:val="24"/>
-        </w:rPr>
-        <w:t xml:space="preserve"> from the Protein model</w:t>
-      </w:r>
-      <w:r>
-        <w:rPr>
-          <w:sz w:val="24"/>
-          <w:szCs w:val="24"/>
-        </w:rPr>
-        <w:t>.</w:t>
+        <w:t xml:space="preserve"> field from the Protein model.</w:t>
       </w:r>
     </w:p>
     <w:p>
@@ -10111,6 +9985,7 @@
       </w:pPr>
       <w:r>
         <w:rPr>
+          <w:noProof/>
           <w:sz w:val="24"/>
           <w:szCs w:val="24"/>
         </w:rPr>
@@ -10291,21 +10166,7 @@
           <w:sz w:val="24"/>
           <w:szCs w:val="24"/>
         </w:rPr>
-        <w:t xml:space="preserve"> so </w:t>
-      </w:r>
-      <w:r>
-        <w:rPr>
-          <w:sz w:val="24"/>
-          <w:szCs w:val="24"/>
-        </w:rPr>
-        <w:t>there is a need to</w:t>
-      </w:r>
-      <w:r>
-        <w:rPr>
-          <w:sz w:val="24"/>
-          <w:szCs w:val="24"/>
-        </w:rPr>
-        <w:t xml:space="preserve"> create a </w:t>
+        <w:t xml:space="preserve"> so there is a need to create a </w:t>
       </w:r>
       <w:proofErr w:type="spellStart"/>
       <w:r>
@@ -10349,6 +10210,7 @@
       </w:pPr>
       <w:r>
         <w:rPr>
+          <w:noProof/>
           <w:sz w:val="24"/>
           <w:szCs w:val="24"/>
         </w:rPr>
@@ -10409,36 +10271,15 @@
           <w:sz w:val="24"/>
           <w:szCs w:val="24"/>
         </w:rPr>
-        <w:t>ListP</w:t>
-      </w:r>
-      <w:r>
-        <w:rPr>
-          <w:sz w:val="24"/>
-          <w:szCs w:val="24"/>
-        </w:rPr>
-        <w:t>famsSerializer</w:t>
-      </w:r>
-      <w:proofErr w:type="spellEnd"/>
-      <w:r>
-        <w:rPr>
-          <w:sz w:val="24"/>
-          <w:szCs w:val="24"/>
-        </w:rPr>
-        <w:t xml:space="preserve"> which can be found in the serializers.py file. It returns the id(database generated</w:t>
-      </w:r>
-      <w:r>
-        <w:rPr>
-          <w:sz w:val="24"/>
-          <w:szCs w:val="24"/>
-        </w:rPr>
-        <w:t xml:space="preserve"> in domain table</w:t>
-      </w:r>
-      <w:r>
-        <w:rPr>
-          <w:sz w:val="24"/>
-          <w:szCs w:val="24"/>
-        </w:rPr>
-        <w:t xml:space="preserve">) and </w:t>
+        <w:t>ListPfamsSerializer</w:t>
+      </w:r>
+      <w:proofErr w:type="spellEnd"/>
+      <w:r>
+        <w:rPr>
+          <w:sz w:val="24"/>
+          <w:szCs w:val="24"/>
+        </w:rPr>
+        <w:t xml:space="preserve"> which can be found in the serializers.py file. It returns the id(database generated in domain table) and </w:t>
       </w:r>
       <w:proofErr w:type="spellStart"/>
       <w:r>
@@ -10509,21 +10350,7 @@
           <w:sz w:val="24"/>
           <w:szCs w:val="24"/>
         </w:rPr>
-        <w:t xml:space="preserve"> field from the </w:t>
-      </w:r>
-      <w:r>
-        <w:rPr>
-          <w:sz w:val="24"/>
-          <w:szCs w:val="24"/>
-        </w:rPr>
-        <w:t>Domain</w:t>
-      </w:r>
-      <w:r>
-        <w:rPr>
-          <w:sz w:val="24"/>
-          <w:szCs w:val="24"/>
-        </w:rPr>
-        <w:t xml:space="preserve"> model.</w:t>
+        <w:t xml:space="preserve"> field from the Domain model.</w:t>
       </w:r>
     </w:p>
     <w:p>
@@ -10585,6 +10412,7 @@
       </w:pPr>
       <w:r>
         <w:rPr>
+          <w:noProof/>
           <w:sz w:val="24"/>
           <w:szCs w:val="24"/>
         </w:rPr>
@@ -10637,14 +10465,7 @@
           <w:sz w:val="24"/>
           <w:szCs w:val="24"/>
         </w:rPr>
-        <w:t>This is the code that can be found in the api.py file.</w:t>
-      </w:r>
-      <w:r>
-        <w:rPr>
-          <w:sz w:val="24"/>
-          <w:szCs w:val="24"/>
-        </w:rPr>
-        <w:t xml:space="preserve"> The coverage function does not use </w:t>
+        <w:t xml:space="preserve">This is the code that can be found in the api.py file. The coverage function does not use </w:t>
       </w:r>
       <w:r>
         <w:rPr>
@@ -10697,21 +10518,7 @@
           <w:sz w:val="24"/>
           <w:szCs w:val="24"/>
         </w:rPr>
-        <w:t xml:space="preserve"> This function </w:t>
-      </w:r>
-      <w:r>
-        <w:rPr>
-          <w:sz w:val="24"/>
-          <w:szCs w:val="24"/>
-        </w:rPr>
-        <w:t xml:space="preserve">only </w:t>
-      </w:r>
-      <w:r>
-        <w:rPr>
-          <w:sz w:val="24"/>
-          <w:szCs w:val="24"/>
-        </w:rPr>
-        <w:t xml:space="preserve">accepts GET request and a </w:t>
+        <w:t xml:space="preserve"> This function only accepts GET request and a </w:t>
       </w:r>
       <w:proofErr w:type="spellStart"/>
       <w:r>
@@ -10869,6 +10676,7 @@
       </w:pPr>
       <w:r>
         <w:rPr>
+          <w:noProof/>
           <w:sz w:val="24"/>
           <w:szCs w:val="24"/>
         </w:rPr>
@@ -10949,6 +10757,7 @@
       </w:pPr>
       <w:r>
         <w:rPr>
+          <w:noProof/>
           <w:sz w:val="24"/>
           <w:szCs w:val="24"/>
         </w:rPr>
@@ -10999,6 +10808,7 @@
       </w:pPr>
       <w:r>
         <w:rPr>
+          <w:noProof/>
           <w:sz w:val="24"/>
           <w:szCs w:val="24"/>
         </w:rPr>
@@ -11295,6 +11105,7 @@
       </w:pPr>
       <w:r>
         <w:rPr>
+          <w:noProof/>
           <w:sz w:val="24"/>
           <w:szCs w:val="24"/>
         </w:rPr>
@@ -11469,6 +11280,7 @@
       </w:pPr>
       <w:r>
         <w:rPr>
+          <w:noProof/>
           <w:sz w:val="24"/>
           <w:szCs w:val="24"/>
         </w:rPr>
@@ -11653,6 +11465,7 @@
       </w:pPr>
       <w:r>
         <w:rPr>
+          <w:noProof/>
           <w:sz w:val="24"/>
           <w:szCs w:val="24"/>
         </w:rPr>
@@ -11706,21 +11519,7 @@
           <w:szCs w:val="24"/>
         </w:rPr>
         <w:lastRenderedPageBreak/>
-        <w:t xml:space="preserve">This is the test for </w:t>
-      </w:r>
-      <w:r>
-        <w:rPr>
-          <w:sz w:val="24"/>
-          <w:szCs w:val="24"/>
-        </w:rPr>
-        <w:t>list of protein</w:t>
-      </w:r>
-      <w:r>
-        <w:rPr>
-          <w:sz w:val="24"/>
-          <w:szCs w:val="24"/>
-        </w:rPr>
-        <w:t xml:space="preserve"> </w:t>
+        <w:t xml:space="preserve">This is the test for list of protein </w:t>
       </w:r>
       <w:proofErr w:type="spellStart"/>
       <w:r>
@@ -11736,14 +11535,7 @@
           <w:sz w:val="24"/>
           <w:szCs w:val="24"/>
         </w:rPr>
-        <w:t>. The first test case</w:t>
-      </w:r>
-      <w:r>
-        <w:rPr>
-          <w:sz w:val="24"/>
-          <w:szCs w:val="24"/>
-        </w:rPr>
-        <w:t xml:space="preserve"> </w:t>
+        <w:t xml:space="preserve">. The first test case </w:t>
       </w:r>
       <w:proofErr w:type="spellStart"/>
       <w:r>
@@ -11867,6 +11659,7 @@
       </w:pPr>
       <w:r>
         <w:rPr>
+          <w:noProof/>
           <w:sz w:val="24"/>
           <w:szCs w:val="24"/>
         </w:rPr>
@@ -12059,6 +11852,7 @@
       </w:pPr>
       <w:r>
         <w:rPr>
+          <w:noProof/>
           <w:sz w:val="24"/>
           <w:szCs w:val="24"/>
         </w:rPr>
@@ -12112,14 +11906,7 @@
           <w:sz w:val="24"/>
           <w:szCs w:val="24"/>
         </w:rPr>
-        <w:t xml:space="preserve">This is the test for </w:t>
-      </w:r>
-      <w:r>
-        <w:rPr>
-          <w:sz w:val="24"/>
-          <w:szCs w:val="24"/>
-        </w:rPr>
-        <w:t xml:space="preserve">coverage </w:t>
+        <w:t xml:space="preserve">This is the test for coverage </w:t>
       </w:r>
       <w:proofErr w:type="spellStart"/>
       <w:r>
@@ -12135,28 +11922,7 @@
           <w:sz w:val="24"/>
           <w:szCs w:val="24"/>
         </w:rPr>
-        <w:t xml:space="preserve">. The first </w:t>
-      </w:r>
-      <w:r>
-        <w:rPr>
-          <w:sz w:val="24"/>
-          <w:szCs w:val="24"/>
-        </w:rPr>
-        <w:t xml:space="preserve">test </w:t>
-      </w:r>
-      <w:r>
-        <w:rPr>
-          <w:sz w:val="24"/>
-          <w:szCs w:val="24"/>
-        </w:rPr>
-        <w:t>case</w:t>
-      </w:r>
-      <w:r>
-        <w:rPr>
-          <w:sz w:val="24"/>
-          <w:szCs w:val="24"/>
-        </w:rPr>
-        <w:t xml:space="preserve"> </w:t>
+        <w:t xml:space="preserve">. The first test case </w:t>
       </w:r>
       <w:proofErr w:type="spellStart"/>
       <w:r>
@@ -12295,14 +12061,7 @@
           <w:sz w:val="24"/>
           <w:szCs w:val="24"/>
         </w:rPr>
-        <w:t xml:space="preserve"> It was a fun journey for this coursework, and </w:t>
-      </w:r>
-      <w:r>
-        <w:rPr>
-          <w:sz w:val="24"/>
-          <w:szCs w:val="24"/>
-        </w:rPr>
-        <w:t xml:space="preserve">I am sorry for my bad </w:t>
+        <w:t xml:space="preserve"> It was a fun journey for this coursework, and I am sorry for my bad </w:t>
       </w:r>
       <w:r>
         <w:rPr>

</xml_diff>

<commit_message>
Update serializer for web cw and report
</commit_message>
<xml_diff>
--- a/Web Development/cw/Report.docx
+++ b/Web Development/cw/Report.docx
@@ -1049,7 +1049,7 @@
           <w:r>
             <w:fldChar w:fldCharType="separate"/>
           </w:r>
-          <w:hyperlink w:anchor="_Toc105699067" w:history="1">
+          <w:hyperlink w:anchor="_Toc106991438" w:history="1">
             <w:r>
               <w:rPr>
                 <w:rStyle w:val="Hyperlink"/>
@@ -1076,7 +1076,7 @@
                 <w:noProof/>
                 <w:webHidden/>
               </w:rPr>
-              <w:instrText xml:space="preserve"> PAGEREF _Toc105699067 \h </w:instrText>
+              <w:instrText xml:space="preserve"> PAGEREF _Toc106991438 \h </w:instrText>
             </w:r>
             <w:r>
               <w:rPr>
@@ -1119,7 +1119,7 @@
               <w:lang w:val="en-SG" w:eastAsia="zh-CN"/>
             </w:rPr>
           </w:pPr>
-          <w:hyperlink w:anchor="_Toc105699068" w:history="1">
+          <w:hyperlink w:anchor="_Toc106991439" w:history="1">
             <w:r>
               <w:rPr>
                 <w:rStyle w:val="Hyperlink"/>
@@ -1146,7 +1146,7 @@
                 <w:noProof/>
                 <w:webHidden/>
               </w:rPr>
-              <w:instrText xml:space="preserve"> PAGEREF _Toc105699068 \h </w:instrText>
+              <w:instrText xml:space="preserve"> PAGEREF _Toc106991439 \h </w:instrText>
             </w:r>
             <w:r>
               <w:rPr>
@@ -1189,7 +1189,7 @@
               <w:lang w:val="en-SG" w:eastAsia="zh-CN"/>
             </w:rPr>
           </w:pPr>
-          <w:hyperlink w:anchor="_Toc105699069" w:history="1">
+          <w:hyperlink w:anchor="_Toc106991440" w:history="1">
             <w:r>
               <w:rPr>
                 <w:rStyle w:val="Hyperlink"/>
@@ -1216,7 +1216,7 @@
                 <w:noProof/>
                 <w:webHidden/>
               </w:rPr>
-              <w:instrText xml:space="preserve"> PAGEREF _Toc105699069 \h </w:instrText>
+              <w:instrText xml:space="preserve"> PAGEREF _Toc106991440 \h </w:instrText>
             </w:r>
             <w:r>
               <w:rPr>
@@ -1259,7 +1259,7 @@
               <w:lang w:val="en-SG" w:eastAsia="zh-CN"/>
             </w:rPr>
           </w:pPr>
-          <w:hyperlink w:anchor="_Toc105699070" w:history="1">
+          <w:hyperlink w:anchor="_Toc106991441" w:history="1">
             <w:r>
               <w:rPr>
                 <w:rStyle w:val="Hyperlink"/>
@@ -1286,7 +1286,7 @@
                 <w:noProof/>
                 <w:webHidden/>
               </w:rPr>
-              <w:instrText xml:space="preserve"> PAGEREF _Toc105699070 \h </w:instrText>
+              <w:instrText xml:space="preserve"> PAGEREF _Toc106991441 \h </w:instrText>
             </w:r>
             <w:r>
               <w:rPr>
@@ -1329,7 +1329,7 @@
               <w:lang w:val="en-SG" w:eastAsia="zh-CN"/>
             </w:rPr>
           </w:pPr>
-          <w:hyperlink w:anchor="_Toc105699071" w:history="1">
+          <w:hyperlink w:anchor="_Toc106991442" w:history="1">
             <w:r>
               <w:rPr>
                 <w:rStyle w:val="Hyperlink"/>
@@ -1356,7 +1356,7 @@
                 <w:noProof/>
                 <w:webHidden/>
               </w:rPr>
-              <w:instrText xml:space="preserve"> PAGEREF _Toc105699071 \h </w:instrText>
+              <w:instrText xml:space="preserve"> PAGEREF _Toc106991442 \h </w:instrText>
             </w:r>
             <w:r>
               <w:rPr>
@@ -1399,7 +1399,7 @@
               <w:lang w:val="en-SG" w:eastAsia="zh-CN"/>
             </w:rPr>
           </w:pPr>
-          <w:hyperlink w:anchor="_Toc105699072" w:history="1">
+          <w:hyperlink w:anchor="_Toc106991443" w:history="1">
             <w:r>
               <w:rPr>
                 <w:rStyle w:val="Hyperlink"/>
@@ -1426,7 +1426,7 @@
                 <w:noProof/>
                 <w:webHidden/>
               </w:rPr>
-              <w:instrText xml:space="preserve"> PAGEREF _Toc105699072 \h </w:instrText>
+              <w:instrText xml:space="preserve"> PAGEREF _Toc106991443 \h </w:instrText>
             </w:r>
             <w:r>
               <w:rPr>
@@ -1469,7 +1469,7 @@
               <w:lang w:val="en-SG" w:eastAsia="zh-CN"/>
             </w:rPr>
           </w:pPr>
-          <w:hyperlink w:anchor="_Toc105699073" w:history="1">
+          <w:hyperlink w:anchor="_Toc106991444" w:history="1">
             <w:r>
               <w:rPr>
                 <w:rStyle w:val="Hyperlink"/>
@@ -1496,7 +1496,7 @@
                 <w:noProof/>
                 <w:webHidden/>
               </w:rPr>
-              <w:instrText xml:space="preserve"> PAGEREF _Toc105699073 \h </w:instrText>
+              <w:instrText xml:space="preserve"> PAGEREF _Toc106991444 \h </w:instrText>
             </w:r>
             <w:r>
               <w:rPr>
@@ -1539,7 +1539,7 @@
               <w:lang w:val="en-SG" w:eastAsia="zh-CN"/>
             </w:rPr>
           </w:pPr>
-          <w:hyperlink w:anchor="_Toc105699074" w:history="1">
+          <w:hyperlink w:anchor="_Toc106991445" w:history="1">
             <w:r>
               <w:rPr>
                 <w:rStyle w:val="Hyperlink"/>
@@ -1566,7 +1566,7 @@
                 <w:noProof/>
                 <w:webHidden/>
               </w:rPr>
-              <w:instrText xml:space="preserve"> PAGEREF _Toc105699074 \h </w:instrText>
+              <w:instrText xml:space="preserve"> PAGEREF _Toc106991445 \h </w:instrText>
             </w:r>
             <w:r>
               <w:rPr>
@@ -1609,7 +1609,7 @@
               <w:lang w:val="en-SG" w:eastAsia="zh-CN"/>
             </w:rPr>
           </w:pPr>
-          <w:hyperlink w:anchor="_Toc105699075" w:history="1">
+          <w:hyperlink w:anchor="_Toc106991446" w:history="1">
             <w:r>
               <w:rPr>
                 <w:rStyle w:val="Hyperlink"/>
@@ -1636,7 +1636,7 @@
                 <w:noProof/>
                 <w:webHidden/>
               </w:rPr>
-              <w:instrText xml:space="preserve"> PAGEREF _Toc105699075 \h </w:instrText>
+              <w:instrText xml:space="preserve"> PAGEREF _Toc106991446 \h </w:instrText>
             </w:r>
             <w:r>
               <w:rPr>
@@ -1679,7 +1679,7 @@
               <w:lang w:val="en-SG" w:eastAsia="zh-CN"/>
             </w:rPr>
           </w:pPr>
-          <w:hyperlink w:anchor="_Toc105699076" w:history="1">
+          <w:hyperlink w:anchor="_Toc106991447" w:history="1">
             <w:r>
               <w:rPr>
                 <w:rStyle w:val="Hyperlink"/>
@@ -1706,7 +1706,7 @@
                 <w:noProof/>
                 <w:webHidden/>
               </w:rPr>
-              <w:instrText xml:space="preserve"> PAGEREF _Toc105699076 \h </w:instrText>
+              <w:instrText xml:space="preserve"> PAGEREF _Toc106991447 \h </w:instrText>
             </w:r>
             <w:r>
               <w:rPr>
@@ -1749,7 +1749,7 @@
               <w:lang w:val="en-SG" w:eastAsia="zh-CN"/>
             </w:rPr>
           </w:pPr>
-          <w:hyperlink w:anchor="_Toc105699077" w:history="1">
+          <w:hyperlink w:anchor="_Toc106991448" w:history="1">
             <w:r>
               <w:rPr>
                 <w:rStyle w:val="Hyperlink"/>
@@ -1776,7 +1776,7 @@
                 <w:noProof/>
                 <w:webHidden/>
               </w:rPr>
-              <w:instrText xml:space="preserve"> PAGEREF _Toc105699077 \h </w:instrText>
+              <w:instrText xml:space="preserve"> PAGEREF _Toc106991448 \h </w:instrText>
             </w:r>
             <w:r>
               <w:rPr>
@@ -1819,7 +1819,7 @@
               <w:lang w:val="en-SG" w:eastAsia="zh-CN"/>
             </w:rPr>
           </w:pPr>
-          <w:hyperlink w:anchor="_Toc105699078" w:history="1">
+          <w:hyperlink w:anchor="_Toc106991449" w:history="1">
             <w:r>
               <w:rPr>
                 <w:rStyle w:val="Hyperlink"/>
@@ -1846,7 +1846,7 @@
                 <w:noProof/>
                 <w:webHidden/>
               </w:rPr>
-              <w:instrText xml:space="preserve"> PAGEREF _Toc105699078 \h </w:instrText>
+              <w:instrText xml:space="preserve"> PAGEREF _Toc106991449 \h </w:instrText>
             </w:r>
             <w:r>
               <w:rPr>
@@ -1898,7 +1898,7 @@
       <w:pPr>
         <w:pStyle w:val="Heading1"/>
       </w:pPr>
-      <w:bookmarkStart w:id="0" w:name="_Toc105699067"/>
+      <w:bookmarkStart w:id="0" w:name="_Toc106991438"/>
       <w:r>
         <w:lastRenderedPageBreak/>
         <w:t>Introduction</w:t>
@@ -2054,7 +2054,7 @@
       <w:pPr>
         <w:pStyle w:val="Heading1"/>
       </w:pPr>
-      <w:bookmarkStart w:id="1" w:name="_Toc105699068"/>
+      <w:bookmarkStart w:id="1" w:name="_Toc106991439"/>
       <w:r>
         <w:t xml:space="preserve">Running Of </w:t>
       </w:r>
@@ -2072,7 +2072,7 @@
       <w:pPr>
         <w:pStyle w:val="Heading2"/>
       </w:pPr>
-      <w:bookmarkStart w:id="2" w:name="_Toc105699069"/>
+      <w:bookmarkStart w:id="2" w:name="_Toc106991440"/>
       <w:r>
         <w:t xml:space="preserve">Setting Up </w:t>
       </w:r>
@@ -2761,7 +2761,7 @@
       <w:pPr>
         <w:pStyle w:val="Heading2"/>
       </w:pPr>
-      <w:bookmarkStart w:id="3" w:name="_Toc105699070"/>
+      <w:bookmarkStart w:id="3" w:name="_Toc106991441"/>
       <w:r>
         <w:t xml:space="preserve">Migration Of </w:t>
       </w:r>
@@ -3104,7 +3104,7 @@
       <w:pPr>
         <w:pStyle w:val="Heading2"/>
       </w:pPr>
-      <w:bookmarkStart w:id="4" w:name="_Toc105699071"/>
+      <w:bookmarkStart w:id="4" w:name="_Toc106991442"/>
       <w:r>
         <w:lastRenderedPageBreak/>
         <w:t xml:space="preserve">Running Of </w:t>
@@ -5697,7 +5697,7 @@
       <w:pPr>
         <w:pStyle w:val="Heading2"/>
       </w:pPr>
-      <w:bookmarkStart w:id="5" w:name="_Toc105699072"/>
+      <w:bookmarkStart w:id="5" w:name="_Toc106991443"/>
       <w:r>
         <w:t>Running The Test Case</w:t>
       </w:r>
@@ -5837,7 +5837,7 @@
       <w:pPr>
         <w:pStyle w:val="Heading1"/>
       </w:pPr>
-      <w:bookmarkStart w:id="6" w:name="_Toc105699073"/>
+      <w:bookmarkStart w:id="6" w:name="_Toc106991444"/>
       <w:r>
         <w:lastRenderedPageBreak/>
         <w:t>Code Explanation</w:t>
@@ -5852,7 +5852,7 @@
         <w:pStyle w:val="Heading2"/>
       </w:pPr>
       <w:bookmarkStart w:id="7" w:name="_Models"/>
-      <w:bookmarkStart w:id="8" w:name="_Toc105699074"/>
+      <w:bookmarkStart w:id="8" w:name="_Toc106991445"/>
       <w:bookmarkEnd w:id="7"/>
       <w:r>
         <w:t>Models</w:t>
@@ -6693,7 +6693,7 @@
       <w:pPr>
         <w:pStyle w:val="Heading2"/>
       </w:pPr>
-      <w:bookmarkStart w:id="9" w:name="_Toc105699075"/>
+      <w:bookmarkStart w:id="9" w:name="_Toc106991446"/>
       <w:r>
         <w:lastRenderedPageBreak/>
         <w:t>Data Population Script</w:t>
@@ -8034,7 +8034,7 @@
       <w:pPr>
         <w:pStyle w:val="Heading2"/>
       </w:pPr>
-      <w:bookmarkStart w:id="10" w:name="_Toc105699076"/>
+      <w:bookmarkStart w:id="10" w:name="_Toc106991447"/>
       <w:r>
         <w:lastRenderedPageBreak/>
         <w:t>API And Serializers</w:t>
@@ -8093,15 +8093,14 @@
         <w:rPr>
           <w:b/>
           <w:bCs/>
-          <w:noProof/>
           <w:sz w:val="24"/>
           <w:szCs w:val="24"/>
         </w:rPr>
         <w:drawing>
-          <wp:inline distT="0" distB="0" distL="0" distR="0" wp14:anchorId="1AE68EF9" wp14:editId="1A079B6F">
-            <wp:extent cx="4105848" cy="1305107"/>
-            <wp:effectExtent l="0" t="0" r="9525" b="9525"/>
-            <wp:docPr id="19" name="Picture 19" descr="Text&#10;&#10;Description automatically generated"/>
+          <wp:inline distT="0" distB="0" distL="0" distR="0" wp14:anchorId="19F648BE" wp14:editId="185170C0">
+            <wp:extent cx="4725059" cy="1543265"/>
+            <wp:effectExtent l="0" t="0" r="0" b="0"/>
+            <wp:docPr id="17" name="Picture 17"/>
             <wp:cNvGraphicFramePr>
               <a:graphicFrameLocks xmlns:a="http://schemas.openxmlformats.org/drawingml/2006/main" noChangeAspect="1"/>
             </wp:cNvGraphicFramePr>
@@ -8109,7 +8108,7 @@
               <a:graphicData uri="http://schemas.openxmlformats.org/drawingml/2006/picture">
                 <pic:pic xmlns:pic="http://schemas.openxmlformats.org/drawingml/2006/picture">
                   <pic:nvPicPr>
-                    <pic:cNvPr id="19" name="Picture 19" descr="Text&#10;&#10;Description automatically generated"/>
+                    <pic:cNvPr id="1" name=""/>
                     <pic:cNvPicPr/>
                   </pic:nvPicPr>
                   <pic:blipFill>
@@ -8121,7 +8120,7 @@
                   <pic:spPr>
                     <a:xfrm>
                       <a:off x="0" y="0"/>
-                      <a:ext cx="4105848" cy="1305107"/>
+                      <a:ext cx="4725059" cy="1543265"/>
                     </a:xfrm>
                     <a:prstGeom prst="rect">
                       <a:avLst/>
@@ -8170,7 +8169,7 @@
           <w:sz w:val="24"/>
           <w:szCs w:val="24"/>
         </w:rPr>
-        <w:t>CreateProteinSerializer</w:t>
+        <w:t>ProteinSerializer</w:t>
       </w:r>
       <w:proofErr w:type="spellEnd"/>
       <w:r>
@@ -8263,7 +8262,7 @@
           <w:sz w:val="24"/>
           <w:szCs w:val="24"/>
         </w:rPr>
-        <w:t>CreateProteinSerializer</w:t>
+        <w:t>ProteinSerializer</w:t>
       </w:r>
       <w:proofErr w:type="spellEnd"/>
       <w:r>
@@ -8358,16 +8357,15 @@
         <w:rPr>
           <w:b/>
           <w:bCs/>
-          <w:noProof/>
           <w:sz w:val="24"/>
           <w:szCs w:val="24"/>
         </w:rPr>
         <w:lastRenderedPageBreak/>
         <w:drawing>
-          <wp:inline distT="0" distB="0" distL="0" distR="0" wp14:anchorId="325F7663" wp14:editId="3FF92FC7">
-            <wp:extent cx="5731510" cy="4380865"/>
-            <wp:effectExtent l="0" t="0" r="2540" b="635"/>
-            <wp:docPr id="36" name="Picture 36" descr="Text&#10;&#10;Description automatically generated"/>
+          <wp:inline distT="0" distB="0" distL="0" distR="0" wp14:anchorId="445F9401" wp14:editId="4A984E9B">
+            <wp:extent cx="5731510" cy="4339590"/>
+            <wp:effectExtent l="0" t="0" r="2540" b="3810"/>
+            <wp:docPr id="22" name="Picture 22" descr="Text&#10;&#10;Description automatically generated"/>
             <wp:cNvGraphicFramePr>
               <a:graphicFrameLocks xmlns:a="http://schemas.openxmlformats.org/drawingml/2006/main" noChangeAspect="1"/>
             </wp:cNvGraphicFramePr>
@@ -8375,7 +8373,7 @@
               <a:graphicData uri="http://schemas.openxmlformats.org/drawingml/2006/picture">
                 <pic:pic xmlns:pic="http://schemas.openxmlformats.org/drawingml/2006/picture">
                   <pic:nvPicPr>
-                    <pic:cNvPr id="36" name="Picture 36" descr="Text&#10;&#10;Description automatically generated"/>
+                    <pic:cNvPr id="22" name="Picture 22" descr="Text&#10;&#10;Description automatically generated"/>
                     <pic:cNvPicPr/>
                   </pic:nvPicPr>
                   <pic:blipFill>
@@ -8387,7 +8385,7 @@
                   <pic:spPr>
                     <a:xfrm>
                       <a:off x="0" y="0"/>
-                      <a:ext cx="5731510" cy="4380865"/>
+                      <a:ext cx="5731510" cy="4339590"/>
                     </a:xfrm>
                     <a:prstGeom prst="rect">
                       <a:avLst/>
@@ -8420,7 +8418,7 @@
           <w:sz w:val="24"/>
           <w:szCs w:val="24"/>
         </w:rPr>
-        <w:t>CreateProteinSerializer</w:t>
+        <w:t>ProteinSerializer</w:t>
       </w:r>
       <w:proofErr w:type="spellEnd"/>
       <w:r>
@@ -10626,7 +10624,7 @@
       <w:pPr>
         <w:pStyle w:val="Heading2"/>
       </w:pPr>
-      <w:bookmarkStart w:id="11" w:name="_Toc105699077"/>
+      <w:bookmarkStart w:id="11" w:name="_Toc106991448"/>
       <w:r>
         <w:lastRenderedPageBreak/>
         <w:t>Test Case</w:t>
@@ -12036,7 +12034,7 @@
       <w:pPr>
         <w:pStyle w:val="Heading1"/>
       </w:pPr>
-      <w:bookmarkStart w:id="12" w:name="_Toc105699078"/>
+      <w:bookmarkStart w:id="12" w:name="_Toc106991449"/>
       <w:r>
         <w:t>Conclusion</w:t>
       </w:r>

</xml_diff>